<commit_message>
Revert "Updated Section 2.2"
This reverts commit 851213751393644f3325d955651a38f484bba126.
</commit_message>
<xml_diff>
--- a/SRS Document.docx
+++ b/SRS Document.docx
@@ -260,6 +260,8 @@
               </w:rPr>
               <w:t>11678623</w:t>
             </w:r>
+            <w:bookmarkStart w:id="0" w:name="_GoBack"/>
+            <w:bookmarkEnd w:id="0"/>
           </w:p>
         </w:tc>
         <w:tc>
@@ -400,7 +402,7 @@
               <w:rPr>
                 <w:sz w:val="22"/>
               </w:rPr>
-              <w:t>11603449</w:t>
+              <w:t>&lt;student #&gt;</w:t>
             </w:r>
           </w:p>
         </w:tc>
@@ -629,21 +631,21 @@
         <w:spacing w:before="0"/>
         <w:jc w:val="center"/>
       </w:pPr>
-      <w:bookmarkStart w:id="0" w:name="_Toc344877432"/>
-      <w:bookmarkStart w:id="1" w:name="_Toc344879822"/>
-      <w:bookmarkStart w:id="2" w:name="_Toc346508722"/>
-      <w:bookmarkStart w:id="3" w:name="_Toc346508952"/>
-      <w:bookmarkStart w:id="4" w:name="_Toc346509227"/>
-      <w:bookmarkStart w:id="5" w:name="_Toc107858829"/>
-      <w:bookmarkStart w:id="6" w:name="_Toc108287587"/>
-      <w:bookmarkStart w:id="7" w:name="_Toc111014886"/>
-      <w:bookmarkStart w:id="8" w:name="_Toc111117822"/>
-      <w:bookmarkStart w:id="9" w:name="_Toc113291685"/>
-      <w:bookmarkEnd w:id="0"/>
+      <w:bookmarkStart w:id="1" w:name="_Toc344877432"/>
+      <w:bookmarkStart w:id="2" w:name="_Toc344879822"/>
+      <w:bookmarkStart w:id="3" w:name="_Toc346508722"/>
+      <w:bookmarkStart w:id="4" w:name="_Toc346508952"/>
+      <w:bookmarkStart w:id="5" w:name="_Toc346509227"/>
+      <w:bookmarkStart w:id="6" w:name="_Toc107858829"/>
+      <w:bookmarkStart w:id="7" w:name="_Toc108287587"/>
+      <w:bookmarkStart w:id="8" w:name="_Toc111014886"/>
+      <w:bookmarkStart w:id="9" w:name="_Toc111117822"/>
+      <w:bookmarkStart w:id="10" w:name="_Toc113291685"/>
       <w:bookmarkEnd w:id="1"/>
       <w:bookmarkEnd w:id="2"/>
       <w:bookmarkEnd w:id="3"/>
       <w:bookmarkEnd w:id="4"/>
+      <w:bookmarkEnd w:id="5"/>
       <w:r>
         <w:rPr>
           <w:rFonts w:ascii="Arial" w:hAnsi="Arial"/>
@@ -652,11 +654,11 @@
         <w:lastRenderedPageBreak/>
         <w:t>Contents</w:t>
       </w:r>
-      <w:bookmarkEnd w:id="5"/>
       <w:bookmarkEnd w:id="6"/>
       <w:bookmarkEnd w:id="7"/>
       <w:bookmarkEnd w:id="8"/>
       <w:bookmarkEnd w:id="9"/>
+      <w:bookmarkEnd w:id="10"/>
       <w:r>
         <w:rPr>
           <w:rFonts w:ascii="Arial" w:hAnsi="Arial"/>
@@ -2034,7 +2036,7 @@
           <w:color w:val="FFFFFF"/>
         </w:rPr>
       </w:pPr>
-      <w:bookmarkStart w:id="10" w:name="_Toc113291686"/>
+      <w:bookmarkStart w:id="11" w:name="_Toc113291686"/>
       <w:r>
         <w:rPr>
           <w:rFonts w:ascii="Arial" w:hAnsi="Arial"/>
@@ -2043,7 +2045,7 @@
         <w:lastRenderedPageBreak/>
         <w:t>Revisions</w:t>
       </w:r>
-      <w:bookmarkEnd w:id="10"/>
+      <w:bookmarkEnd w:id="11"/>
     </w:p>
     <w:tbl>
       <w:tblPr>
@@ -2201,7 +2203,7 @@
           <w:sz w:val="22"/>
         </w:rPr>
       </w:pPr>
-      <w:bookmarkStart w:id="11" w:name="_Toc108287589"/>
+      <w:bookmarkStart w:id="12" w:name="_Toc108287589"/>
     </w:p>
     <w:p>
       <w:pPr>
@@ -2235,9 +2237,9 @@
           <w:sz w:val="22"/>
         </w:rPr>
       </w:pPr>
-      <w:bookmarkStart w:id="12" w:name="_Toc113291687"/>
-      <w:bookmarkStart w:id="13" w:name="_Toc111014888"/>
-      <w:bookmarkStart w:id="14" w:name="_Toc111117824"/>
+      <w:bookmarkStart w:id="13" w:name="_Toc113291687"/>
+      <w:bookmarkStart w:id="14" w:name="_Toc111014888"/>
+      <w:bookmarkStart w:id="15" w:name="_Toc111117824"/>
       <w:r>
         <w:rPr>
           <w:rFonts w:ascii="Arial" w:hAnsi="Arial"/>
@@ -2365,8 +2367,8 @@
         </w:rPr>
         <w:t xml:space="preserve"> make sure to delete all of the comments before submitting the document</w:t>
       </w:r>
-      <w:bookmarkStart w:id="15" w:name="_Toc113291688"/>
-      <w:bookmarkEnd w:id="12"/>
+      <w:bookmarkStart w:id="16" w:name="_Toc113291688"/>
+      <w:bookmarkEnd w:id="13"/>
       <w:r>
         <w:rPr>
           <w:rFonts w:ascii="Arial" w:hAnsi="Arial"/>
@@ -2376,10 +2378,10 @@
         </w:rPr>
         <w:t>.&gt;</w:t>
       </w:r>
-      <w:bookmarkEnd w:id="11"/>
-      <w:bookmarkEnd w:id="13"/>
+      <w:bookmarkEnd w:id="12"/>
       <w:bookmarkEnd w:id="14"/>
       <w:bookmarkEnd w:id="15"/>
+      <w:bookmarkEnd w:id="16"/>
     </w:p>
     <w:p>
       <w:pPr>
@@ -2412,8 +2414,8 @@
           <w:color w:val="FFFFFF"/>
         </w:rPr>
       </w:pPr>
-      <w:bookmarkStart w:id="16" w:name="_Toc439994665"/>
-      <w:bookmarkStart w:id="17" w:name="_Toc113291689"/>
+      <w:bookmarkStart w:id="17" w:name="_Toc439994665"/>
+      <w:bookmarkStart w:id="18" w:name="_Toc113291689"/>
       <w:r>
         <w:rPr>
           <w:rFonts w:ascii="Arial" w:hAnsi="Arial"/>
@@ -2422,8 +2424,8 @@
         <w:lastRenderedPageBreak/>
         <w:t>Introduction</w:t>
       </w:r>
-      <w:bookmarkEnd w:id="16"/>
       <w:bookmarkEnd w:id="17"/>
+      <w:bookmarkEnd w:id="18"/>
     </w:p>
     <w:p>
       <w:pPr>
@@ -2463,16 +2465,16 @@
           <w:rFonts w:ascii="Arial" w:hAnsi="Arial"/>
         </w:rPr>
       </w:pPr>
-      <w:bookmarkStart w:id="18" w:name="_Toc439994667"/>
-      <w:bookmarkStart w:id="19" w:name="_Toc113291690"/>
+      <w:bookmarkStart w:id="19" w:name="_Toc439994667"/>
+      <w:bookmarkStart w:id="20" w:name="_Toc113291690"/>
       <w:r>
         <w:rPr>
           <w:rFonts w:ascii="Arial" w:hAnsi="Arial"/>
         </w:rPr>
         <w:t>Document Purpose</w:t>
       </w:r>
-      <w:bookmarkEnd w:id="18"/>
       <w:bookmarkEnd w:id="19"/>
+      <w:bookmarkEnd w:id="20"/>
       <w:r>
         <w:rPr>
           <w:rFonts w:ascii="Arial" w:hAnsi="Arial"/>
@@ -2544,16 +2546,16 @@
           <w:rFonts w:ascii="Arial" w:hAnsi="Arial"/>
         </w:rPr>
       </w:pPr>
-      <w:bookmarkStart w:id="20" w:name="_Toc439994670"/>
-      <w:bookmarkStart w:id="21" w:name="_Toc113291691"/>
+      <w:bookmarkStart w:id="21" w:name="_Toc439994670"/>
+      <w:bookmarkStart w:id="22" w:name="_Toc113291691"/>
       <w:r>
         <w:rPr>
           <w:rFonts w:ascii="Arial" w:hAnsi="Arial"/>
         </w:rPr>
         <w:t>Product Scope</w:t>
       </w:r>
-      <w:bookmarkEnd w:id="20"/>
       <w:bookmarkEnd w:id="21"/>
+      <w:bookmarkEnd w:id="22"/>
     </w:p>
     <w:p>
       <w:pPr>
@@ -2612,22 +2614,22 @@
           <w:rFonts w:ascii="Arial" w:hAnsi="Arial"/>
         </w:rPr>
       </w:pPr>
-      <w:bookmarkStart w:id="22" w:name="_Toc439994669"/>
-      <w:bookmarkStart w:id="23" w:name="_Toc113291692"/>
+      <w:bookmarkStart w:id="23" w:name="_Toc439994669"/>
+      <w:bookmarkStart w:id="24" w:name="_Toc113291692"/>
       <w:r>
         <w:rPr>
           <w:rFonts w:ascii="Arial" w:hAnsi="Arial"/>
         </w:rPr>
         <w:t xml:space="preserve">Intended Audience and </w:t>
       </w:r>
-      <w:bookmarkEnd w:id="22"/>
+      <w:bookmarkEnd w:id="23"/>
       <w:r>
         <w:rPr>
           <w:rFonts w:ascii="Arial" w:hAnsi="Arial"/>
         </w:rPr>
         <w:t>Document Overview</w:t>
       </w:r>
-      <w:bookmarkEnd w:id="23"/>
+      <w:bookmarkEnd w:id="24"/>
     </w:p>
     <w:p>
       <w:pPr>
@@ -2707,15 +2709,15 @@
           <w:rFonts w:ascii="Arial" w:hAnsi="Arial"/>
         </w:rPr>
       </w:pPr>
-      <w:bookmarkStart w:id="24" w:name="_Toc113291693"/>
-      <w:bookmarkStart w:id="25" w:name="_Toc439994668"/>
+      <w:bookmarkStart w:id="25" w:name="_Toc113291693"/>
+      <w:bookmarkStart w:id="26" w:name="_Toc439994668"/>
       <w:r>
         <w:rPr>
           <w:rFonts w:ascii="Arial" w:hAnsi="Arial"/>
         </w:rPr>
         <w:t>Definitions, Acronyms and Abbreviations</w:t>
       </w:r>
-      <w:bookmarkEnd w:id="24"/>
+      <w:bookmarkEnd w:id="25"/>
     </w:p>
     <w:p>
       <w:pPr>
@@ -2761,15 +2763,15 @@
           <w:rFonts w:ascii="Arial" w:hAnsi="Arial"/>
         </w:rPr>
       </w:pPr>
-      <w:bookmarkStart w:id="26" w:name="_Toc113291694"/>
+      <w:bookmarkStart w:id="27" w:name="_Toc113291694"/>
       <w:r>
         <w:rPr>
           <w:rFonts w:ascii="Arial" w:hAnsi="Arial"/>
         </w:rPr>
         <w:t>Document Conventions</w:t>
       </w:r>
-      <w:bookmarkEnd w:id="25"/>
       <w:bookmarkEnd w:id="26"/>
+      <w:bookmarkEnd w:id="27"/>
     </w:p>
     <w:p>
       <w:pPr>
@@ -2820,22 +2822,22 @@
           <w:rFonts w:ascii="Arial" w:hAnsi="Arial"/>
         </w:rPr>
       </w:pPr>
-      <w:bookmarkStart w:id="27" w:name="_Toc439994672"/>
-      <w:bookmarkStart w:id="28" w:name="_Toc113291695"/>
+      <w:bookmarkStart w:id="28" w:name="_Toc439994672"/>
+      <w:bookmarkStart w:id="29" w:name="_Toc113291695"/>
       <w:r>
         <w:rPr>
           <w:rFonts w:ascii="Arial" w:hAnsi="Arial"/>
         </w:rPr>
         <w:t>References</w:t>
       </w:r>
-      <w:bookmarkEnd w:id="27"/>
+      <w:bookmarkEnd w:id="28"/>
       <w:r>
         <w:rPr>
           <w:rFonts w:ascii="Arial" w:hAnsi="Arial"/>
         </w:rPr>
         <w:t xml:space="preserve"> and Acknowledgments</w:t>
       </w:r>
-      <w:bookmarkEnd w:id="28"/>
+      <w:bookmarkEnd w:id="29"/>
     </w:p>
     <w:p>
       <w:pPr>
@@ -3114,8 +3116,8 @@
           <w:color w:val="FFFFFF"/>
         </w:rPr>
       </w:pPr>
-      <w:bookmarkStart w:id="29" w:name="_Toc439994673"/>
-      <w:bookmarkStart w:id="30" w:name="_Toc113291696"/>
+      <w:bookmarkStart w:id="30" w:name="_Toc439994673"/>
+      <w:bookmarkStart w:id="31" w:name="_Toc113291696"/>
       <w:r>
         <w:rPr>
           <w:rFonts w:ascii="Arial" w:hAnsi="Arial"/>
@@ -3123,8 +3125,8 @@
         </w:rPr>
         <w:t>Overall Description</w:t>
       </w:r>
-      <w:bookmarkEnd w:id="29"/>
       <w:bookmarkEnd w:id="30"/>
+      <w:bookmarkEnd w:id="31"/>
     </w:p>
     <w:p>
       <w:pPr>
@@ -3133,16 +3135,16 @@
           <w:rFonts w:ascii="Arial" w:hAnsi="Arial"/>
         </w:rPr>
       </w:pPr>
-      <w:bookmarkStart w:id="31" w:name="_Toc439994674"/>
-      <w:bookmarkStart w:id="32" w:name="_Toc113291697"/>
+      <w:bookmarkStart w:id="32" w:name="_Toc439994674"/>
+      <w:bookmarkStart w:id="33" w:name="_Toc113291697"/>
       <w:r>
         <w:rPr>
           <w:rFonts w:ascii="Arial" w:hAnsi="Arial"/>
         </w:rPr>
         <w:t>Product Perspective</w:t>
       </w:r>
-      <w:bookmarkEnd w:id="31"/>
       <w:bookmarkEnd w:id="32"/>
+      <w:bookmarkEnd w:id="33"/>
     </w:p>
     <w:p>
       <w:pPr>
@@ -3188,570 +3190,146 @@
     </w:p>
     <w:p>
       <w:pPr>
-        <w:pStyle w:val="template"/>
-        <w:jc w:val="both"/>
-        <w:rPr>
-          <w:i w:val="0"/>
-          <w:iCs w:val="0"/>
-        </w:rPr>
-      </w:pPr>
-      <w:r>
-        <w:rPr>
-          <w:i w:val="0"/>
-          <w:iCs w:val="0"/>
-        </w:rPr>
-        <w:drawing>
-          <wp:anchor distT="0" distB="0" distL="114300" distR="114300" simplePos="0" relativeHeight="251658240" behindDoc="1" locked="0" layoutInCell="1" allowOverlap="1" wp14:anchorId="496E4EBD" wp14:editId="6186A38D">
-            <wp:simplePos x="0" y="0"/>
-            <wp:positionH relativeFrom="margin">
-              <wp:posOffset>2313645</wp:posOffset>
-            </wp:positionH>
-            <wp:positionV relativeFrom="paragraph">
-              <wp:posOffset>595134</wp:posOffset>
-            </wp:positionV>
-            <wp:extent cx="3805939" cy="2521092"/>
-            <wp:effectExtent l="0" t="0" r="4445" b="0"/>
-            <wp:wrapNone/>
-            <wp:docPr id="2" name="Picture 2"/>
-            <wp:cNvGraphicFramePr>
-              <a:graphicFrameLocks xmlns:a="http://schemas.openxmlformats.org/drawingml/2006/main" noChangeAspect="1"/>
-            </wp:cNvGraphicFramePr>
-            <a:graphic xmlns:a="http://schemas.openxmlformats.org/drawingml/2006/main">
-              <a:graphicData uri="http://schemas.openxmlformats.org/drawingml/2006/picture">
-                <pic:pic xmlns:pic="http://schemas.openxmlformats.org/drawingml/2006/picture">
-                  <pic:nvPicPr>
-                    <pic:cNvPr id="0" name="Picture 1"/>
-                    <pic:cNvPicPr>
-                      <a:picLocks noChangeAspect="1" noChangeArrowheads="1"/>
-                    </pic:cNvPicPr>
-                  </pic:nvPicPr>
-                  <pic:blipFill>
-                    <a:blip r:embed="rId13">
-                      <a:extLst>
-                        <a:ext uri="{28A0092B-C50C-407E-A947-70E740481C1C}">
-                          <a14:useLocalDpi xmlns:a14="http://schemas.microsoft.com/office/drawing/2010/main" val="0"/>
-                        </a:ext>
-                      </a:extLst>
-                    </a:blip>
-                    <a:srcRect/>
-                    <a:stretch>
-                      <a:fillRect/>
-                    </a:stretch>
-                  </pic:blipFill>
-                  <pic:spPr bwMode="auto">
-                    <a:xfrm>
-                      <a:off x="0" y="0"/>
-                      <a:ext cx="3816220" cy="2527902"/>
-                    </a:xfrm>
-                    <a:prstGeom prst="rect">
-                      <a:avLst/>
-                    </a:prstGeom>
-                    <a:noFill/>
-                    <a:ln>
-                      <a:noFill/>
-                    </a:ln>
-                  </pic:spPr>
-                </pic:pic>
-              </a:graphicData>
-            </a:graphic>
-            <wp14:sizeRelH relativeFrom="margin">
-              <wp14:pctWidth>0</wp14:pctWidth>
-            </wp14:sizeRelH>
-            <wp14:sizeRelV relativeFrom="margin">
-              <wp14:pctHeight>0</wp14:pctHeight>
-            </wp14:sizeRelV>
-          </wp:anchor>
-        </w:drawing>
-      </w:r>
-      <w:r>
-        <w:rPr>
-          <w:i w:val="0"/>
-          <w:iCs w:val="0"/>
-        </w:rPr>
-        <w:tab/>
-        <w:t xml:space="preserve">This product is a brand new webpage driven expense tracker. It has no previous components and is not a follow-on member of any other product family. This expense tracker will be compromised of a website that will allow the user to navigate all the features. These features will be coded using the Javascript language and the webpage will be setup using HTML. The webpage will feature a landing page for the user, so that they can </w:t>
-      </w:r>
-      <w:r>
-        <w:rPr>
-          <w:i w:val="0"/>
-          <w:iCs w:val="0"/>
-        </w:rPr>
-        <w:t>traverse the different features that we will have on separate pages.</w:t>
-      </w:r>
-      <w:r>
-        <w:rPr>
-          <w:i w:val="0"/>
-          <w:iCs w:val="0"/>
-        </w:rPr>
-        <w:t xml:space="preserve"> </w:t>
-      </w:r>
-      <w:r>
-        <w:rPr>
-          <w:i w:val="0"/>
-          <w:iCs w:val="0"/>
-        </w:rPr>
-        <w:t>The user will input income and expense information</w:t>
-      </w:r>
-    </w:p>
-    <w:p>
-      <w:pPr>
-        <w:pStyle w:val="template"/>
-        <w:jc w:val="both"/>
-        <w:rPr>
-          <w:i w:val="0"/>
-          <w:iCs w:val="0"/>
-        </w:rPr>
-      </w:pPr>
-      <w:r>
-        <w:rPr>
-          <w:i w:val="0"/>
-          <w:iCs w:val="0"/>
-        </w:rPr>
-        <w:t>on another webpage, and that webpage will also be connected to the</w:t>
-      </w:r>
-    </w:p>
-    <w:p>
-      <w:pPr>
-        <w:pStyle w:val="template"/>
-        <w:jc w:val="both"/>
-        <w:rPr>
-          <w:i w:val="0"/>
-          <w:iCs w:val="0"/>
-        </w:rPr>
-      </w:pPr>
-      <w:r>
-        <w:rPr>
-          <w:i w:val="0"/>
-          <w:iCs w:val="0"/>
-        </w:rPr>
-        <w:t>rest of the pages, allowing for easier access to the data they</w:t>
-      </w:r>
-    </w:p>
-    <w:p>
-      <w:pPr>
-        <w:pStyle w:val="template"/>
-        <w:jc w:val="both"/>
-        <w:rPr>
-          <w:i w:val="0"/>
-          <w:iCs w:val="0"/>
-        </w:rPr>
-      </w:pPr>
-      <w:r>
-        <w:rPr>
-          <w:i w:val="0"/>
-          <w:iCs w:val="0"/>
-        </w:rPr>
-        <w:t xml:space="preserve">wish to </w:t>
-      </w:r>
-      <w:r>
-        <w:rPr>
-          <w:i w:val="0"/>
-          <w:iCs w:val="0"/>
-        </w:rPr>
-        <w:t>chart/graph.</w:t>
-      </w:r>
-    </w:p>
-    <w:p>
-      <w:pPr>
-        <w:pStyle w:val="template"/>
-        <w:jc w:val="both"/>
-        <w:rPr>
-          <w:i w:val="0"/>
-          <w:iCs w:val="0"/>
-        </w:rPr>
-      </w:pPr>
-    </w:p>
-    <w:p>
-      <w:pPr>
-        <w:pStyle w:val="template"/>
-        <w:jc w:val="both"/>
-        <w:rPr>
-          <w:i w:val="0"/>
-          <w:iCs w:val="0"/>
-        </w:rPr>
-      </w:pPr>
-    </w:p>
-    <w:p>
-      <w:pPr>
-        <w:pStyle w:val="template"/>
-        <w:jc w:val="both"/>
-        <w:rPr>
-          <w:i w:val="0"/>
-          <w:iCs w:val="0"/>
-        </w:rPr>
-      </w:pPr>
-    </w:p>
-    <w:p>
-      <w:pPr>
-        <w:pStyle w:val="template"/>
-        <w:jc w:val="both"/>
-        <w:rPr>
-          <w:i w:val="0"/>
-          <w:iCs w:val="0"/>
-        </w:rPr>
-      </w:pPr>
-    </w:p>
-    <w:p>
-      <w:pPr>
-        <w:pStyle w:val="template"/>
-        <w:jc w:val="both"/>
-        <w:rPr>
-          <w:i w:val="0"/>
-          <w:iCs w:val="0"/>
-        </w:rPr>
-      </w:pPr>
-    </w:p>
-    <w:p>
-      <w:pPr>
-        <w:pStyle w:val="template"/>
-        <w:jc w:val="both"/>
-        <w:rPr>
-          <w:i w:val="0"/>
-          <w:iCs w:val="0"/>
-        </w:rPr>
-      </w:pPr>
-    </w:p>
-    <w:p>
-      <w:pPr>
-        <w:pStyle w:val="template"/>
-        <w:jc w:val="both"/>
-        <w:rPr>
-          <w:i w:val="0"/>
-          <w:iCs w:val="0"/>
-        </w:rPr>
-      </w:pPr>
-    </w:p>
-    <w:p>
-      <w:pPr>
-        <w:pStyle w:val="template"/>
-        <w:jc w:val="both"/>
-        <w:rPr>
-          <w:i w:val="0"/>
-          <w:iCs w:val="0"/>
-        </w:rPr>
-      </w:pPr>
-    </w:p>
-    <w:p>
-      <w:pPr>
-        <w:pStyle w:val="template"/>
-        <w:jc w:val="both"/>
-        <w:rPr>
-          <w:i w:val="0"/>
-          <w:iCs w:val="0"/>
-        </w:rPr>
-      </w:pPr>
-    </w:p>
-    <w:p>
-      <w:pPr>
         <w:pStyle w:val="Heading2"/>
         <w:rPr>
           <w:rFonts w:ascii="Arial" w:hAnsi="Arial"/>
         </w:rPr>
       </w:pPr>
-      <w:bookmarkStart w:id="33" w:name="_Toc439994675"/>
-      <w:bookmarkStart w:id="34" w:name="_Toc113291698"/>
-      <w:r>
-        <w:rPr>
-          <w:rFonts w:ascii="Arial" w:hAnsi="Arial"/>
-        </w:rPr>
+      <w:bookmarkStart w:id="34" w:name="_Toc439994675"/>
+      <w:bookmarkStart w:id="35" w:name="_Toc113291698"/>
+      <w:r>
+        <w:rPr>
+          <w:rFonts w:ascii="Arial" w:hAnsi="Arial"/>
+        </w:rPr>
+        <w:t xml:space="preserve">Product </w:t>
+      </w:r>
+      <w:bookmarkEnd w:id="34"/>
+      <w:r>
+        <w:rPr>
+          <w:rFonts w:ascii="Arial" w:hAnsi="Arial"/>
+        </w:rPr>
+        <w:t>Functionality</w:t>
+      </w:r>
+      <w:bookmarkEnd w:id="35"/>
+    </w:p>
+    <w:p>
+      <w:pPr>
+        <w:pStyle w:val="template"/>
+        <w:jc w:val="both"/>
+        <w:rPr>
+          <w:color w:val="0000FF"/>
+        </w:rPr>
+      </w:pPr>
+      <w:r>
+        <w:t>&lt;</w:t>
+      </w:r>
+      <w:r>
+        <w:rPr>
+          <w:color w:val="0000FF"/>
+        </w:rPr>
+        <w:t>Summarize the major functions the product must perform or must let the user perform. Details will be provided in Section 3, so only a high level summary is needed here. Organize the functions to make them understandable to any reader of the SRS. A picture of the major groups of related requirements and how they relate, such as a top level data flow diagram or object class diagram, will be effective.</w:t>
+      </w:r>
+    </w:p>
+    <w:p>
+      <w:pPr>
+        <w:pStyle w:val="template"/>
+        <w:jc w:val="both"/>
+      </w:pPr>
+      <w:r>
+        <w:t xml:space="preserve">TO DO: </w:t>
+      </w:r>
+    </w:p>
+    <w:p>
+      <w:pPr>
+        <w:pStyle w:val="template"/>
+        <w:jc w:val="both"/>
+      </w:pPr>
+      <w:r>
+        <w:t>1. Provide a bulleted list of all the major functions of the system</w:t>
+      </w:r>
+    </w:p>
+    <w:p>
+      <w:pPr>
+        <w:pStyle w:val="template"/>
+        <w:jc w:val="both"/>
+      </w:pPr>
+      <w:r>
+        <w:t xml:space="preserve">2. </w:t>
+      </w:r>
+      <w:r>
+        <w:rPr>
+          <w:b/>
+        </w:rPr>
+        <w:t xml:space="preserve">(Optional) </w:t>
+      </w:r>
+      <w:r>
+        <w:t>Provide a Data Flow Diagram of the system to show how these functions relate to each other.</w:t>
+      </w:r>
+      <w:r>
+        <w:t xml:space="preserve"> This is useful wh</w:t>
+      </w:r>
+      <w:r>
+        <w:t>en there is a clear sequence for</w:t>
+      </w:r>
+      <w:r>
+        <w:t xml:space="preserve"> the functions being performed.</w:t>
+      </w:r>
+      <w:r>
+        <w:t>&gt;</w:t>
+      </w:r>
+    </w:p>
+    <w:p>
+      <w:pPr>
+        <w:pStyle w:val="Heading2"/>
+        <w:rPr>
+          <w:rFonts w:ascii="Arial" w:hAnsi="Arial"/>
+        </w:rPr>
+      </w:pPr>
+      <w:bookmarkStart w:id="36" w:name="_Toc439994676"/>
+      <w:bookmarkStart w:id="37" w:name="_Toc113291699"/>
+      <w:r>
+        <w:rPr>
+          <w:rFonts w:ascii="Arial" w:hAnsi="Arial"/>
+        </w:rPr>
+        <w:t>Users and Characteristics</w:t>
+      </w:r>
+      <w:bookmarkEnd w:id="36"/>
+      <w:bookmarkEnd w:id="37"/>
+    </w:p>
+    <w:p>
+      <w:pPr>
+        <w:pStyle w:val="template"/>
+        <w:jc w:val="both"/>
+        <w:rPr>
+          <w:color w:val="0000FF"/>
+        </w:rPr>
+      </w:pPr>
+      <w:r>
+        <w:t>&lt;</w:t>
+      </w:r>
+      <w:r>
+        <w:rPr>
+          <w:color w:val="0000FF"/>
+        </w:rPr>
+        <w:t xml:space="preserve">Identify the various users that you anticipate will use this product. Users may be differentiated based on frequency of use, subset of product functions used, technical expertise, security or privilege levels, educational level, or experience. </w:t>
+      </w:r>
+    </w:p>
+    <w:p>
+      <w:pPr>
+        <w:pStyle w:val="template"/>
+        <w:jc w:val="both"/>
+      </w:pPr>
+      <w:r>
+        <w:t xml:space="preserve">TO DO: </w:t>
+      </w:r>
+    </w:p>
+    <w:p>
+      <w:pPr>
+        <w:pStyle w:val="template"/>
+        <w:jc w:val="both"/>
+      </w:pPr>
+      <w:r>
         <w:lastRenderedPageBreak/>
-        <w:t xml:space="preserve">Product </w:t>
-      </w:r>
-      <w:bookmarkEnd w:id="33"/>
-      <w:r>
-        <w:rPr>
-          <w:rFonts w:ascii="Arial" w:hAnsi="Arial"/>
-        </w:rPr>
-        <w:t>Functionality</w:t>
-      </w:r>
-      <w:bookmarkEnd w:id="34"/>
-    </w:p>
-    <w:p>
-      <w:pPr>
-        <w:pStyle w:val="template"/>
-        <w:jc w:val="both"/>
-        <w:rPr>
-          <w:color w:val="0000FF"/>
-        </w:rPr>
-      </w:pPr>
-      <w:r>
-        <w:t>&lt;</w:t>
-      </w:r>
-      <w:r>
-        <w:rPr>
-          <w:color w:val="0000FF"/>
-        </w:rPr>
-        <w:t>Summarize the major functions the product must perform or must let the user perform. Details will be provided in Section 3, so only a high level summary is needed here. Organize the functions to make them understandable to any reader of the SRS. A picture of the major groups of related requirements and how they relate, such as a top level data flow diagram or object class diagram, will be effective.</w:t>
-      </w:r>
-    </w:p>
-    <w:p>
-      <w:pPr>
-        <w:pStyle w:val="template"/>
-        <w:jc w:val="both"/>
-      </w:pPr>
-      <w:r>
-        <w:t xml:space="preserve">TO DO: </w:t>
-      </w:r>
-    </w:p>
-    <w:p>
-      <w:pPr>
-        <w:pStyle w:val="template"/>
-        <w:jc w:val="both"/>
-      </w:pPr>
-      <w:r>
-        <w:t>1. Provide a bulleted list of all the major functions of the system</w:t>
-      </w:r>
-    </w:p>
-    <w:p>
-      <w:pPr>
-        <w:pStyle w:val="template"/>
-        <w:jc w:val="both"/>
-      </w:pPr>
-      <w:r>
-        <w:t xml:space="preserve">2. </w:t>
-      </w:r>
-      <w:r>
-        <w:rPr>
-          <w:b/>
-        </w:rPr>
-        <w:t xml:space="preserve">(Optional) </w:t>
-      </w:r>
-      <w:r>
-        <w:t>Provide a Data Flow Diagram of the system to show how these functions relate to each other.</w:t>
-      </w:r>
-      <w:r>
-        <w:t xml:space="preserve"> This is useful wh</w:t>
-      </w:r>
-      <w:r>
-        <w:t>en there is a clear sequence for</w:t>
-      </w:r>
-      <w:r>
-        <w:t xml:space="preserve"> the functions being performed.</w:t>
-      </w:r>
-      <w:r>
-        <w:t>&gt;</w:t>
-      </w:r>
-    </w:p>
-    <w:p>
-      <w:pPr>
-        <w:pStyle w:val="template"/>
-        <w:jc w:val="both"/>
-      </w:pPr>
-    </w:p>
-    <w:p>
-      <w:pPr>
-        <w:pStyle w:val="template"/>
-        <w:numPr>
-          <w:ilvl w:val="0"/>
-          <w:numId w:val="6"/>
-        </w:numPr>
-        <w:jc w:val="both"/>
-        <w:rPr>
-          <w:i w:val="0"/>
-          <w:iCs w:val="0"/>
-        </w:rPr>
-      </w:pPr>
-      <w:r>
-        <w:rPr>
-          <w:i w:val="0"/>
-          <w:iCs w:val="0"/>
-        </w:rPr>
-        <w:t>Landing page that lets them find the other features</w:t>
-      </w:r>
-    </w:p>
-    <w:p>
-      <w:pPr>
-        <w:pStyle w:val="template"/>
-        <w:numPr>
-          <w:ilvl w:val="0"/>
-          <w:numId w:val="6"/>
-        </w:numPr>
-        <w:jc w:val="both"/>
-        <w:rPr>
-          <w:i w:val="0"/>
-          <w:iCs w:val="0"/>
-        </w:rPr>
-      </w:pPr>
-      <w:r>
-        <w:rPr>
-          <w:i w:val="0"/>
-          <w:iCs w:val="0"/>
-        </w:rPr>
-        <w:t>Income/Expense data reciever</w:t>
-      </w:r>
-    </w:p>
-    <w:p>
-      <w:pPr>
-        <w:pStyle w:val="template"/>
-        <w:numPr>
-          <w:ilvl w:val="0"/>
-          <w:numId w:val="6"/>
-        </w:numPr>
-        <w:jc w:val="both"/>
-        <w:rPr>
-          <w:i w:val="0"/>
-          <w:iCs w:val="0"/>
-        </w:rPr>
-      </w:pPr>
-      <w:r>
-        <w:rPr>
-          <w:i w:val="0"/>
-          <w:iCs w:val="0"/>
-        </w:rPr>
-        <w:t>Income tracker that accepts both the income and expenses and sees if they’re making/losing money and other little things</w:t>
-      </w:r>
-    </w:p>
-    <w:p>
-      <w:pPr>
-        <w:pStyle w:val="template"/>
-        <w:numPr>
-          <w:ilvl w:val="0"/>
-          <w:numId w:val="6"/>
-        </w:numPr>
-        <w:jc w:val="both"/>
-        <w:rPr>
-          <w:i w:val="0"/>
-          <w:iCs w:val="0"/>
-        </w:rPr>
-      </w:pPr>
-      <w:r>
-        <w:rPr>
-          <w:i w:val="0"/>
-          <w:iCs w:val="0"/>
-        </w:rPr>
-        <w:t>Expense tracking function which can show expenses for weekly/monthy/yearly and category specific expenses.</w:t>
-      </w:r>
-    </w:p>
-    <w:p>
-      <w:pPr>
-        <w:pStyle w:val="template"/>
-        <w:ind w:left="360"/>
-        <w:jc w:val="both"/>
-        <w:rPr>
-          <w:i w:val="0"/>
-          <w:iCs w:val="0"/>
-        </w:rPr>
-      </w:pPr>
-      <w:r>
-        <w:rPr>
-          <w:i w:val="0"/>
-          <w:iCs w:val="0"/>
-        </w:rPr>
-        <w:t>- The landing page allows the user to have ease of access to the other functions without having to traverse a bunch of webages to find exactly what they are looking for.</w:t>
-      </w:r>
-    </w:p>
-    <w:p>
-      <w:pPr>
-        <w:pStyle w:val="template"/>
-        <w:ind w:left="360"/>
-        <w:jc w:val="both"/>
-        <w:rPr>
-          <w:i w:val="0"/>
-          <w:iCs w:val="0"/>
-        </w:rPr>
-      </w:pPr>
-      <w:r>
-        <w:rPr>
-          <w:i w:val="0"/>
-          <w:iCs w:val="0"/>
-        </w:rPr>
-        <w:t>- The Income/Expense reciever is there so that the user can have a place to input their data, which is used later by the other functions of this product, so that we can provide proper data.</w:t>
-      </w:r>
-    </w:p>
-    <w:p>
-      <w:pPr>
-        <w:pStyle w:val="template"/>
-        <w:ind w:left="360"/>
-        <w:jc w:val="both"/>
-        <w:rPr>
-          <w:i w:val="0"/>
-          <w:iCs w:val="0"/>
-        </w:rPr>
-      </w:pPr>
-      <w:r>
-        <w:rPr>
-          <w:i w:val="0"/>
-          <w:iCs w:val="0"/>
-        </w:rPr>
-        <w:t>- The income tracker is a function that will add together the income and expenses of the user and will show them visually how their finances are looking in general.</w:t>
-      </w:r>
-    </w:p>
-    <w:p>
-      <w:pPr>
-        <w:pStyle w:val="template"/>
-        <w:ind w:left="360"/>
-        <w:jc w:val="both"/>
-        <w:rPr>
-          <w:i w:val="0"/>
-          <w:iCs w:val="0"/>
-        </w:rPr>
-      </w:pPr>
-      <w:r>
-        <w:rPr>
-          <w:i w:val="0"/>
-          <w:iCs w:val="0"/>
-        </w:rPr>
-        <w:t xml:space="preserve">- The expense tracking function will be more detailed and focus </w:t>
-      </w:r>
-      <w:r>
-        <w:rPr>
-          <w:i w:val="0"/>
-          <w:iCs w:val="0"/>
-        </w:rPr>
-        <w:t>primarily on expense data. This function will have the ability to show expenses for multiple time frames and categorical expenses.</w:t>
-      </w:r>
-    </w:p>
-    <w:p>
-      <w:pPr>
-        <w:pStyle w:val="Heading2"/>
-        <w:rPr>
-          <w:rFonts w:ascii="Arial" w:hAnsi="Arial"/>
-        </w:rPr>
-      </w:pPr>
-      <w:bookmarkStart w:id="35" w:name="_Toc439994676"/>
-      <w:bookmarkStart w:id="36" w:name="_Toc113291699"/>
-      <w:r>
-        <w:rPr>
-          <w:rFonts w:ascii="Arial" w:hAnsi="Arial"/>
-        </w:rPr>
-        <w:t>Users and Characteristics</w:t>
-      </w:r>
-      <w:bookmarkEnd w:id="35"/>
-      <w:bookmarkEnd w:id="36"/>
-    </w:p>
-    <w:p>
-      <w:pPr>
-        <w:pStyle w:val="template"/>
-        <w:jc w:val="both"/>
-        <w:rPr>
-          <w:color w:val="0000FF"/>
-        </w:rPr>
-      </w:pPr>
-      <w:r>
-        <w:t>&lt;</w:t>
-      </w:r>
-      <w:r>
-        <w:rPr>
-          <w:color w:val="0000FF"/>
-        </w:rPr>
-        <w:t xml:space="preserve">Identify the various users that you anticipate will use this product. Users may be differentiated based on frequency of use, subset of product functions used, technical expertise, security or privilege levels, educational level, or experience. </w:t>
-      </w:r>
-    </w:p>
-    <w:p>
-      <w:pPr>
-        <w:pStyle w:val="template"/>
-        <w:jc w:val="both"/>
-      </w:pPr>
-      <w:r>
-        <w:t xml:space="preserve">TO DO: </w:t>
-      </w:r>
-    </w:p>
-    <w:p>
-      <w:pPr>
-        <w:pStyle w:val="template"/>
-        <w:jc w:val="both"/>
-      </w:pPr>
-      <w:r>
         <w:t xml:space="preserve">1. Describe the pertinent characteristics of each user. Certain requirements may pertain only to certain users. </w:t>
       </w:r>
     </w:p>
@@ -3763,24 +3341,6 @@
       <w:r>
         <w:t>3. Distinguish the most important users for this product from those who are less important to satisfy.&gt;</w:t>
       </w:r>
-    </w:p>
-    <w:p>
-      <w:pPr>
-        <w:pStyle w:val="template"/>
-        <w:jc w:val="both"/>
-      </w:pPr>
-    </w:p>
-    <w:p>
-      <w:pPr>
-        <w:pStyle w:val="template"/>
-        <w:jc w:val="both"/>
-        <w:rPr>
-          <w:i w:val="0"/>
-          <w:iCs w:val="0"/>
-        </w:rPr>
-      </w:pPr>
-      <w:bookmarkStart w:id="37" w:name="_GoBack"/>
-      <w:bookmarkEnd w:id="37"/>
     </w:p>
     <w:p>
       <w:pPr>
@@ -3840,7 +3400,6 @@
         <w:rPr>
           <w:rFonts w:ascii="Arial" w:hAnsi="Arial"/>
         </w:rPr>
-        <w:lastRenderedPageBreak/>
         <w:t>Design and Implementation Constraints</w:t>
       </w:r>
       <w:bookmarkEnd w:id="40"/>
@@ -4097,7 +3656,6 @@
           <w:rFonts w:ascii="Arial" w:hAnsi="Arial"/>
           <w:color w:val="FFFFFF"/>
         </w:rPr>
-        <w:lastRenderedPageBreak/>
         <w:t>Specific Requirements</w:t>
       </w:r>
       <w:bookmarkEnd w:id="46"/>
@@ -4279,6 +3837,7 @@
         <w:jc w:val="both"/>
       </w:pPr>
       <w:r>
+        <w:lastRenderedPageBreak/>
         <w:t>TO DO: The previous part illustrates some of the information you would usually include in this part of the SRS document. To make things simpler, you are only required to describe the specific interface with the operating system.&gt;</w:t>
       </w:r>
     </w:p>
@@ -4542,7 +4101,6 @@
           <w:rFonts w:ascii="Arial" w:hAnsi="Arial"/>
           <w:color w:val="FFFFFF"/>
         </w:rPr>
-        <w:lastRenderedPageBreak/>
         <w:t>Other Non-functional Requirements</w:t>
       </w:r>
       <w:bookmarkEnd w:id="54"/>
@@ -5092,7 +4650,6 @@
           <w:i/>
           <w:sz w:val="22"/>
         </w:rPr>
-        <w:lastRenderedPageBreak/>
         <w:t>&lt;Data dictionary is used to track all the different variables, states and functional requirements that you described in your document. Make sure to include the complete list of all constants, state variables (and their possible states), inputs and outputs in a table. In the table, include the description of these items as well as all related operations and requirements.&gt;</w:t>
       </w:r>
     </w:p>
@@ -5172,7 +4729,6 @@
           <w:rFonts w:ascii="Arial" w:hAnsi="Arial"/>
           <w:color w:val="FFFFFF"/>
         </w:rPr>
-        <w:lastRenderedPageBreak/>
         <w:t>Appendix B</w:t>
       </w:r>
       <w:bookmarkEnd w:id="64"/>
@@ -5195,7 +4751,7 @@
       </w:r>
     </w:p>
     <w:sectPr>
-      <w:headerReference w:type="default" r:id="rId14"/>
+      <w:headerReference w:type="default" r:id="rId13"/>
       <w:pgSz w:w="12240" w:h="15840" w:code="1"/>
       <w:pgMar w:top="1440" w:right="1296" w:bottom="1440" w:left="1296" w:header="720" w:footer="720" w:gutter="0"/>
       <w:pgNumType w:start="1"/>
@@ -5900,119 +5456,6 @@
       <w:lvlJc w:val="left"/>
     </w:lvl>
   </w:abstractNum>
-  <w:abstractNum w:abstractNumId="5" w15:restartNumberingAfterBreak="0">
-    <w:nsid w:val="7568669D"/>
-    <w:multiLevelType w:val="hybridMultilevel"/>
-    <w:tmpl w:val="D1682598"/>
-    <w:lvl w:ilvl="0" w:tplc="04090001">
-      <w:start w:val="1"/>
-      <w:numFmt w:val="bullet"/>
-      <w:lvlText w:val=""/>
-      <w:lvlJc w:val="left"/>
-      <w:pPr>
-        <w:ind w:left="720" w:hanging="360"/>
-      </w:pPr>
-      <w:rPr>
-        <w:rFonts w:ascii="Symbol" w:hAnsi="Symbol" w:hint="default"/>
-      </w:rPr>
-    </w:lvl>
-    <w:lvl w:ilvl="1" w:tplc="04090003" w:tentative="1">
-      <w:start w:val="1"/>
-      <w:numFmt w:val="bullet"/>
-      <w:lvlText w:val="o"/>
-      <w:lvlJc w:val="left"/>
-      <w:pPr>
-        <w:ind w:left="1440" w:hanging="360"/>
-      </w:pPr>
-      <w:rPr>
-        <w:rFonts w:ascii="Courier New" w:hAnsi="Courier New" w:cs="Courier New" w:hint="default"/>
-      </w:rPr>
-    </w:lvl>
-    <w:lvl w:ilvl="2" w:tplc="04090005" w:tentative="1">
-      <w:start w:val="1"/>
-      <w:numFmt w:val="bullet"/>
-      <w:lvlText w:val=""/>
-      <w:lvlJc w:val="left"/>
-      <w:pPr>
-        <w:ind w:left="2160" w:hanging="360"/>
-      </w:pPr>
-      <w:rPr>
-        <w:rFonts w:ascii="Wingdings" w:hAnsi="Wingdings" w:hint="default"/>
-      </w:rPr>
-    </w:lvl>
-    <w:lvl w:ilvl="3" w:tplc="04090001" w:tentative="1">
-      <w:start w:val="1"/>
-      <w:numFmt w:val="bullet"/>
-      <w:lvlText w:val=""/>
-      <w:lvlJc w:val="left"/>
-      <w:pPr>
-        <w:ind w:left="2880" w:hanging="360"/>
-      </w:pPr>
-      <w:rPr>
-        <w:rFonts w:ascii="Symbol" w:hAnsi="Symbol" w:hint="default"/>
-      </w:rPr>
-    </w:lvl>
-    <w:lvl w:ilvl="4" w:tplc="04090003" w:tentative="1">
-      <w:start w:val="1"/>
-      <w:numFmt w:val="bullet"/>
-      <w:lvlText w:val="o"/>
-      <w:lvlJc w:val="left"/>
-      <w:pPr>
-        <w:ind w:left="3600" w:hanging="360"/>
-      </w:pPr>
-      <w:rPr>
-        <w:rFonts w:ascii="Courier New" w:hAnsi="Courier New" w:cs="Courier New" w:hint="default"/>
-      </w:rPr>
-    </w:lvl>
-    <w:lvl w:ilvl="5" w:tplc="04090005" w:tentative="1">
-      <w:start w:val="1"/>
-      <w:numFmt w:val="bullet"/>
-      <w:lvlText w:val=""/>
-      <w:lvlJc w:val="left"/>
-      <w:pPr>
-        <w:ind w:left="4320" w:hanging="360"/>
-      </w:pPr>
-      <w:rPr>
-        <w:rFonts w:ascii="Wingdings" w:hAnsi="Wingdings" w:hint="default"/>
-      </w:rPr>
-    </w:lvl>
-    <w:lvl w:ilvl="6" w:tplc="04090001" w:tentative="1">
-      <w:start w:val="1"/>
-      <w:numFmt w:val="bullet"/>
-      <w:lvlText w:val=""/>
-      <w:lvlJc w:val="left"/>
-      <w:pPr>
-        <w:ind w:left="5040" w:hanging="360"/>
-      </w:pPr>
-      <w:rPr>
-        <w:rFonts w:ascii="Symbol" w:hAnsi="Symbol" w:hint="default"/>
-      </w:rPr>
-    </w:lvl>
-    <w:lvl w:ilvl="7" w:tplc="04090003" w:tentative="1">
-      <w:start w:val="1"/>
-      <w:numFmt w:val="bullet"/>
-      <w:lvlText w:val="o"/>
-      <w:lvlJc w:val="left"/>
-      <w:pPr>
-        <w:ind w:left="5760" w:hanging="360"/>
-      </w:pPr>
-      <w:rPr>
-        <w:rFonts w:ascii="Courier New" w:hAnsi="Courier New" w:cs="Courier New" w:hint="default"/>
-      </w:rPr>
-    </w:lvl>
-    <w:lvl w:ilvl="8" w:tplc="04090005" w:tentative="1">
-      <w:start w:val="1"/>
-      <w:numFmt w:val="bullet"/>
-      <w:lvlText w:val=""/>
-      <w:lvlJc w:val="left"/>
-      <w:pPr>
-        <w:ind w:left="6480" w:hanging="360"/>
-      </w:pPr>
-      <w:rPr>
-        <w:rFonts w:ascii="Wingdings" w:hAnsi="Wingdings" w:hint="default"/>
-      </w:rPr>
-    </w:lvl>
-  </w:abstractNum>
   <w:num w:numId="1">
     <w:abstractNumId w:val="0"/>
   </w:num>
@@ -6027,9 +5470,6 @@
   </w:num>
   <w:num w:numId="5">
     <w:abstractNumId w:val="1"/>
-  </w:num>
-  <w:num w:numId="6">
-    <w:abstractNumId w:val="5"/>
   </w:num>
 </w:numbering>
 </file>

</xml_diff>

<commit_message>
Finished Section 2 Fully
Updated Section 2.7 and finished the section off fully. - Vitaliy
</commit_message>
<xml_diff>
--- a/SRS Document.docx
+++ b/SRS Document.docx
@@ -4046,21 +4046,76 @@
           <w:i w:val="0"/>
           <w:iCs w:val="0"/>
         </w:rPr>
-        <w:t xml:space="preserve">There are no hardware issues that will limit us from producing our product. Our product has no security considerations because it is a locally based product which only the computer user themselves will have access to. There are also no programming language requirements, because this is a webpage based tool, you can include other little scripts and functions from languages like Python or Java, as long as you know how to integrate them with HTML. </w:t>
-      </w:r>
-      <w:r>
+        <w:t>There are no hardware issues that will limit us from producing our product. Our product has no security considerations because it is a locally based product which only the computer user themselves will have access to. There are also no programming language requirements, because this is a webpage based tool, you can include other little scripts and functions from languages like Python or Java, as long as you know how to integrate them with HTML. The only issue would be a language barrier between us and the entire world. This is due to the fact that our product will be produced in English only, and we do not have any support to switch between multiple languages. The users will be responsible for maintaining and upgrading the software as they see fit, we only provide the base version.</w:t>
+      </w:r>
+    </w:p>
+    <w:p>
+      <w:pPr>
+        <w:pStyle w:val="Heading2"/>
+        <w:rPr>
+          <w:rFonts w:ascii="Arial" w:hAnsi="Arial"/>
+        </w:rPr>
+      </w:pPr>
+      <w:bookmarkStart w:id="41" w:name="_Toc439994679"/>
+      <w:bookmarkStart w:id="42" w:name="_Toc113291702"/>
+      <w:r>
+        <w:rPr>
+          <w:rFonts w:ascii="Arial" w:hAnsi="Arial"/>
+        </w:rPr>
+        <w:lastRenderedPageBreak/>
+        <w:t>User Documentation</w:t>
+      </w:r>
+      <w:bookmarkEnd w:id="41"/>
+      <w:bookmarkEnd w:id="42"/>
+    </w:p>
+    <w:p>
+      <w:pPr>
+        <w:pStyle w:val="template"/>
+        <w:jc w:val="both"/>
+      </w:pPr>
+      <w:r>
+        <w:t>&lt;</w:t>
+      </w:r>
+      <w:r>
+        <w:rPr>
+          <w:color w:val="0000FF"/>
+        </w:rPr>
+        <w:t>List the user documentation components (such as user manuals, on-line help, and tutorials) that will be delivered along with the software. Identify any known user documentation delivery formats or standards.</w:t>
+      </w:r>
+      <w:r>
+        <w:t xml:space="preserve"> </w:t>
+      </w:r>
+    </w:p>
+    <w:p>
+      <w:pPr>
+        <w:pStyle w:val="template"/>
+        <w:jc w:val="both"/>
+      </w:pPr>
+      <w:r>
+        <w:t>TO DO: You will not actually develop any user-manuals, but you need to describe what kind of manuals and what kind of help is needed for the software you will be developing. One paragraph should be sufficient for this section.&gt;</w:t>
+      </w:r>
+    </w:p>
+    <w:p>
+      <w:pPr>
+        <w:pStyle w:val="template"/>
+        <w:jc w:val="both"/>
+      </w:pPr>
+    </w:p>
+    <w:p>
+      <w:pPr>
+        <w:pStyle w:val="template"/>
+        <w:jc w:val="both"/>
         <w:rPr>
           <w:i w:val="0"/>
           <w:iCs w:val="0"/>
         </w:rPr>
-        <w:t>The only issue would be a language barrier between us and the entire world. This is due to the fact that our product will be produced in English only, and we do not have any support to switch between multiple languages.</w:t>
-      </w:r>
+      </w:pPr>
       <w:r>
         <w:rPr>
           <w:i w:val="0"/>
           <w:iCs w:val="0"/>
         </w:rPr>
-        <w:t xml:space="preserve"> The users will be responsible for maintaining and upgrading the software as they see fit, we only provide the base version.</w:t>
+        <w:t>Our user manual would be rather simple because our product is self-explanitory. The user manual would show how to navigate the webpages. It would show the user how to input their income/expense data, and also how to remove income/expense data they no longer want. It will also show the user how to navigate the different charting/graphing tools that our product provides. All of these functions would be self explanitory due to their naming and general use conventions by the majority of people. A tutorial showing how each function works and how they fit together would also be approriate as seeing someone use the software is a lot easier then reading about how to use it.</w:t>
       </w:r>
     </w:p>
     <w:p>
@@ -4070,22 +4125,24 @@
           <w:rFonts w:ascii="Arial" w:hAnsi="Arial"/>
         </w:rPr>
       </w:pPr>
-      <w:bookmarkStart w:id="41" w:name="_Toc439994679"/>
-      <w:bookmarkStart w:id="42" w:name="_Toc113291702"/>
-      <w:r>
-        <w:rPr>
-          <w:rFonts w:ascii="Arial" w:hAnsi="Arial"/>
-        </w:rPr>
-        <w:lastRenderedPageBreak/>
-        <w:t>User Documentation</w:t>
-      </w:r>
-      <w:bookmarkEnd w:id="41"/>
-      <w:bookmarkEnd w:id="42"/>
-    </w:p>
-    <w:p>
-      <w:pPr>
-        <w:pStyle w:val="template"/>
-        <w:jc w:val="both"/>
+      <w:bookmarkStart w:id="43" w:name="_Toc439994680"/>
+      <w:bookmarkStart w:id="44" w:name="_Toc113291703"/>
+      <w:r>
+        <w:rPr>
+          <w:rFonts w:ascii="Arial" w:hAnsi="Arial"/>
+        </w:rPr>
+        <w:t>Assumptions and Dependencies</w:t>
+      </w:r>
+      <w:bookmarkEnd w:id="43"/>
+      <w:bookmarkEnd w:id="44"/>
+    </w:p>
+    <w:p>
+      <w:pPr>
+        <w:pStyle w:val="template"/>
+        <w:jc w:val="both"/>
+        <w:rPr>
+          <w:color w:val="0000FF"/>
+        </w:rPr>
       </w:pPr>
       <w:r>
         <w:t>&lt;</w:t>
@@ -4094,31 +4151,26 @@
         <w:rPr>
           <w:color w:val="0000FF"/>
         </w:rPr>
-        <w:t>List the user documentation components (such as user manuals, on-line help, and tutorials) that will be delivered along with the software. Identify any known user documentation delivery formats or standards.</w:t>
-      </w:r>
-      <w:r>
-        <w:t xml:space="preserve"> </w:t>
-      </w:r>
-    </w:p>
-    <w:p>
-      <w:pPr>
-        <w:pStyle w:val="template"/>
-        <w:jc w:val="both"/>
-      </w:pPr>
-      <w:r>
-        <w:t>TO DO: You will not actually develop any user-manuals, but you need to describe what kind of manuals and what kind of help is needed for the software you will be developing. One paragraph should be sufficient for this section.&gt;</w:t>
-      </w:r>
-    </w:p>
-    <w:p>
-      <w:pPr>
-        <w:pStyle w:val="template"/>
-        <w:jc w:val="both"/>
-      </w:pPr>
-    </w:p>
-    <w:p>
-      <w:pPr>
-        <w:pStyle w:val="template"/>
-        <w:jc w:val="both"/>
+        <w:t xml:space="preserve">List any assumed factors (as opposed to known facts) that could affect the requirements stated in the SRS. These could include third-party or commercial components that you plan to use, issues around the development or operating environment, or constraints. The project could be affected if these assumptions are incorrect, are not shared, or change. Also identify any dependencies the project has on external factors, such as software components that you intend to reuse from another project. </w:t>
+      </w:r>
+    </w:p>
+    <w:p>
+      <w:pPr>
+        <w:pStyle w:val="template"/>
+        <w:jc w:val="both"/>
+      </w:pPr>
+      <w:r>
+        <w:t>TO DO: Provide a short list of some major assumptions that might significantly affect your design. For example, you can assume that your client will have 1, 2 or at most 50 Automated Banking Machines. Every number has a significant effect on the design of your system. &gt;</w:t>
+      </w:r>
+    </w:p>
+    <w:p>
+      <w:pPr>
+        <w:pStyle w:val="template"/>
+      </w:pPr>
+    </w:p>
+    <w:p>
+      <w:pPr>
+        <w:pStyle w:val="template"/>
         <w:rPr>
           <w:i w:val="0"/>
           <w:iCs w:val="0"/>
@@ -4129,92 +4181,34 @@
           <w:i w:val="0"/>
           <w:iCs w:val="0"/>
         </w:rPr>
-        <w:t>Our user manual would be rather simple bec</w:t>
-      </w:r>
-      <w:bookmarkStart w:id="43" w:name="_GoBack"/>
-      <w:bookmarkEnd w:id="43"/>
-      <w:r>
+        <w:t>Our product is intended to be used on a local machine and as such there are no major operating constraints. If a client has multiple machines that they want to run our product on, it would not matter, because our product doesn’t hold any information on a database or is linked in anyway to other versions of itself. Rather it keeps all of the data that is inputted and all the charts it creates in the local folder that it is held in. As for assuming the worse case scenario, it is possible that a customer might have a personal computer without access to any browsers, or they might not be able to use html or javascript based products. The only solution to these issues would be for the user to get the software necessary to run our products, by getting a browser and html/javascript off the web or even obtain them from friends/collegues who would be willing to give them the installation files. If that is not possible, then they would not be able to run our product without a new personal computer or machine that can run html/javascript webpages.</w:t>
+      </w:r>
+    </w:p>
+    <w:p>
+      <w:pPr>
+        <w:pStyle w:val="template"/>
         <w:rPr>
           <w:i w:val="0"/>
           <w:iCs w:val="0"/>
         </w:rPr>
-        <w:t>ause our product is self-explanitory. The user manual would show how to navigate the webpages. It would show the user how to input their income/expense data, and also how to remove income/expense data they no longer want. It will also show the user how to navigate the different charting/graphing tools that our product provides. All of these functions would be self explanitory due to their naming and general use conventions by the majority of people. A tutorial showing how each function works and how they fit together would also be approriate as seeing someone use the software is a lot easier then reading about how to use it.</w:t>
-      </w:r>
-    </w:p>
-    <w:p>
-      <w:pPr>
-        <w:pStyle w:val="Heading2"/>
-        <w:rPr>
-          <w:rFonts w:ascii="Arial" w:hAnsi="Arial"/>
-        </w:rPr>
-      </w:pPr>
-      <w:bookmarkStart w:id="44" w:name="_Toc439994680"/>
-      <w:bookmarkStart w:id="45" w:name="_Toc113291703"/>
-      <w:r>
-        <w:rPr>
-          <w:rFonts w:ascii="Arial" w:hAnsi="Arial"/>
-        </w:rPr>
-        <w:t>Assumptions and Dependencies</w:t>
-      </w:r>
-      <w:bookmarkEnd w:id="44"/>
+      </w:pPr>
+    </w:p>
+    <w:p>
+      <w:pPr>
+        <w:pStyle w:val="template"/>
+      </w:pPr>
+    </w:p>
+    <w:p>
+      <w:pPr>
+        <w:pStyle w:val="template"/>
+      </w:pPr>
+    </w:p>
+    <w:p>
+      <w:pPr>
+        <w:pStyle w:val="template"/>
+      </w:pPr>
+      <w:bookmarkStart w:id="45" w:name="_GoBack"/>
       <w:bookmarkEnd w:id="45"/>
-    </w:p>
-    <w:p>
-      <w:pPr>
-        <w:pStyle w:val="template"/>
-        <w:jc w:val="both"/>
-        <w:rPr>
-          <w:color w:val="0000FF"/>
-        </w:rPr>
-      </w:pPr>
-      <w:r>
-        <w:t>&lt;</w:t>
-      </w:r>
-      <w:r>
-        <w:rPr>
-          <w:color w:val="0000FF"/>
-        </w:rPr>
-        <w:t xml:space="preserve">List any assumed factors (as opposed to known facts) that could affect the requirements stated in the SRS. These could include third-party or commercial components that you plan to use, issues around the development or operating environment, or constraints. The project could be affected if these assumptions are incorrect, are not shared, or change. Also identify any dependencies the project has on external factors, such as software components that you intend to reuse from another project. </w:t>
-      </w:r>
-    </w:p>
-    <w:p>
-      <w:pPr>
-        <w:pStyle w:val="template"/>
-        <w:jc w:val="both"/>
-      </w:pPr>
-      <w:r>
-        <w:t>TO DO: Provide a short list of some major assumptions that might significantly affect your design. For example, you can assume that your client will have 1, 2 or at most 50 Automated Banking Machines. Every number has a significant effect on the design of your system. &gt;</w:t>
-      </w:r>
-    </w:p>
-    <w:p>
-      <w:pPr>
-        <w:pStyle w:val="template"/>
-      </w:pPr>
-    </w:p>
-    <w:p>
-      <w:pPr>
-        <w:pStyle w:val="template"/>
-      </w:pPr>
-    </w:p>
-    <w:p>
-      <w:pPr>
-        <w:pStyle w:val="template"/>
-      </w:pPr>
-    </w:p>
-    <w:p>
-      <w:pPr>
-        <w:pStyle w:val="template"/>
-      </w:pPr>
-    </w:p>
-    <w:p>
-      <w:pPr>
-        <w:pStyle w:val="template"/>
-      </w:pPr>
-    </w:p>
-    <w:p>
-      <w:pPr>
-        <w:pStyle w:val="template"/>
-      </w:pPr>
     </w:p>
     <w:p>
       <w:pPr>
@@ -4314,7 +4308,6 @@
           <w:rFonts w:ascii="Arial" w:hAnsi="Arial"/>
           <w:color w:val="FFFFFF"/>
         </w:rPr>
-        <w:lastRenderedPageBreak/>
         <w:t>Specific Requirements</w:t>
       </w:r>
       <w:bookmarkEnd w:id="46"/>
@@ -4524,6 +4517,7 @@
         </w:rPr>
       </w:pPr>
       <w:r>
+        <w:lastRenderedPageBreak/>
         <w:t>&lt;</w:t>
       </w:r>
       <w:r>
@@ -4759,7 +4753,6 @@
           <w:rFonts w:ascii="Arial" w:hAnsi="Arial"/>
           <w:color w:val="FFFFFF"/>
         </w:rPr>
-        <w:lastRenderedPageBreak/>
         <w:t>Other Non-functional Requirements</w:t>
       </w:r>
       <w:bookmarkEnd w:id="54"/>
@@ -5008,6 +5001,7 @@
           <w:rFonts w:ascii="Arial" w:hAnsi="Arial"/>
           <w:color w:val="FFFFFF"/>
         </w:rPr>
+        <w:lastRenderedPageBreak/>
         <w:t>Other Requirements</w:t>
       </w:r>
       <w:bookmarkEnd w:id="61"/>
@@ -5290,6 +5284,7 @@
           <w:rFonts w:ascii="Arial" w:hAnsi="Arial"/>
           <w:color w:val="FFFFFF"/>
         </w:rPr>
+        <w:lastRenderedPageBreak/>
         <w:t>Appendix A – Data Dictionary</w:t>
       </w:r>
       <w:bookmarkEnd w:id="65"/>
@@ -5309,7 +5304,6 @@
           <w:i/>
           <w:sz w:val="22"/>
         </w:rPr>
-        <w:lastRenderedPageBreak/>
         <w:t>&lt;Data dictionary is used to track all the different variables, states and functional requirements that you described in your document. Make sure to include the complete list of all constants, state variables (and their possible states), inputs and outputs in a table. In the table, include the description of these items as well as all related operations and requirements.&gt;</w:t>
       </w:r>
     </w:p>

</xml_diff>

<commit_message>
Fixed image for section 3
</commit_message>
<xml_diff>
--- a/SRS Document.docx
+++ b/SRS Document.docx
@@ -5048,55 +5048,52 @@
     </w:p>
     <w:p>
       <w:pPr>
-        <w:pStyle w:val="template"/>
         <w:spacing w:line="240" w:lineRule="auto"/>
-        <w:jc w:val="both"/>
-      </w:pPr>
-      <w:r>
-        <w:t>&lt;</w:t>
-      </w:r>
-      <w:r>
-        <w:rPr>
-          <w:color w:val="0000FF"/>
-        </w:rPr>
-        <w:t xml:space="preserve">A use case defines a goal-oriented set of interactions between external actors and the system under consideration. </w:t>
-      </w:r>
-    </w:p>
-    <w:p>
-      <w:pPr>
-        <w:pStyle w:val="template"/>
-        <w:spacing w:line="240" w:lineRule="auto"/>
-        <w:jc w:val="both"/>
-      </w:pPr>
-    </w:p>
-    <w:p>
-      <w:pPr>
-        <w:pStyle w:val="template"/>
-        <w:spacing w:line="240" w:lineRule="auto"/>
-        <w:jc w:val="both"/>
-      </w:pPr>
-      <w:r>
-        <w:t>TO DO: Provid</w:t>
-      </w:r>
-      <w:r>
-        <w:t xml:space="preserve">e a use case diagram which shows </w:t>
-      </w:r>
-      <w:r>
-        <w:t>the entire system and all possible actors. Do not include detailed use case descriptions (these will be needed when you will be working on the Test Plan), but make sure to include a short description of what every use-case is, who are the actors in your diagr</w:t>
-      </w:r>
-      <w:r>
-        <w:t>am</w:t>
-      </w:r>
-      <w:r>
-        <w:t>.&gt;</w:t>
-      </w:r>
-    </w:p>
-    <w:p/>
-    <w:p/>
-    <w:p/>
-    <w:p>
+      </w:pPr>
+      <w:r>
+        <w:drawing>
+          <wp:inline distT="0" distB="0" distL="0" distR="0" wp14:anchorId="4FD0730E" wp14:editId="0ADAC2C5">
+            <wp:extent cx="4933950" cy="3371850"/>
+            <wp:effectExtent l="0" t="0" r="0" b="0"/>
+            <wp:docPr id="8" name="Picture 8"/>
+            <wp:cNvGraphicFramePr>
+              <a:graphicFrameLocks xmlns:a="http://schemas.openxmlformats.org/drawingml/2006/main" noChangeAspect="1"/>
+            </wp:cNvGraphicFramePr>
+            <a:graphic xmlns:a="http://schemas.openxmlformats.org/drawingml/2006/main">
+              <a:graphicData uri="http://schemas.openxmlformats.org/drawingml/2006/picture">
+                <pic:pic xmlns:pic="http://schemas.openxmlformats.org/drawingml/2006/picture">
+                  <pic:nvPicPr>
+                    <pic:cNvPr id="1" name=""/>
+                    <pic:cNvPicPr/>
+                  </pic:nvPicPr>
+                  <pic:blipFill>
+                    <a:blip r:embed="rId15"/>
+                    <a:stretch>
+                      <a:fillRect/>
+                    </a:stretch>
+                  </pic:blipFill>
+                  <pic:spPr>
+                    <a:xfrm>
+                      <a:off x="0" y="0"/>
+                      <a:ext cx="4933950" cy="3371850"/>
+                    </a:xfrm>
+                    <a:prstGeom prst="rect">
+                      <a:avLst/>
+                    </a:prstGeom>
+                  </pic:spPr>
+                </pic:pic>
+              </a:graphicData>
+            </a:graphic>
+          </wp:inline>
+        </w:drawing>
+      </w:r>
       <w:bookmarkStart w:id="53" w:name="_GoBack"/>
       <w:bookmarkEnd w:id="53"/>
+    </w:p>
+    <w:p>
+      <w:pPr>
+        <w:spacing w:line="240" w:lineRule="auto"/>
+      </w:pPr>
     </w:p>
     <w:p/>
     <w:p/>
@@ -5117,6 +5114,12 @@
     <w:p/>
     <w:p>
       <w:pPr>
+        <w:spacing w:line="240" w:lineRule="auto"/>
+      </w:pPr>
+    </w:p>
+    <w:p/>
+    <w:p>
+      <w:pPr>
         <w:pStyle w:val="Heading1"/>
         <w:pBdr>
           <w:top w:val="single" w:sz="4" w:space="1" w:color="auto"/>
@@ -5138,7 +5141,6 @@
           <w:rFonts w:ascii="Arial" w:hAnsi="Arial"/>
           <w:color w:val="FFFFFF"/>
         </w:rPr>
-        <w:lastRenderedPageBreak/>
         <w:t>Other Non-functional Requirements</w:t>
       </w:r>
       <w:bookmarkEnd w:id="54"/>
@@ -5688,7 +5690,6 @@
           <w:i/>
           <w:sz w:val="22"/>
         </w:rPr>
-        <w:lastRenderedPageBreak/>
         <w:t>&lt;Data dictionary is used to track all the different variables, states and functional requirements that you described in your document. Make sure to include the complete list of all constants, state variables (and their possible states), inputs and outputs in a table. In the table, include the description of these items as well as all related operations and requirements.&gt;</w:t>
       </w:r>
     </w:p>
@@ -5768,7 +5769,6 @@
           <w:rFonts w:ascii="Arial" w:hAnsi="Arial"/>
           <w:color w:val="FFFFFF"/>
         </w:rPr>
-        <w:lastRenderedPageBreak/>
         <w:t>Appendix B</w:t>
       </w:r>
       <w:bookmarkEnd w:id="64"/>
@@ -5790,8 +5790,20 @@
         <w:t>&lt;Please include here all the minutes from your group meetings, your group activities, and any other relevant information that will assist the Teaching Assistant to determine the effort put forth to produce this document&gt;</w:t>
       </w:r>
     </w:p>
+    <w:p>
+      <w:pPr>
+        <w:pStyle w:val="template"/>
+        <w:jc w:val="both"/>
+      </w:pPr>
+    </w:p>
+    <w:p>
+      <w:pPr>
+        <w:pStyle w:val="template"/>
+        <w:jc w:val="both"/>
+      </w:pPr>
+    </w:p>
     <w:sectPr>
-      <w:headerReference w:type="default" r:id="rId15"/>
+      <w:headerReference w:type="default" r:id="rId16"/>
       <w:pgSz w:w="12240" w:h="15840" w:code="1"/>
       <w:pgMar w:top="1440" w:right="1296" w:bottom="1440" w:left="1296" w:header="720" w:footer="720" w:gutter="0"/>
       <w:pgNumType w:start="1"/>

</xml_diff>

<commit_message>
Finished review section 1-2
</commit_message>
<xml_diff>
--- a/SRS Document.docx
+++ b/SRS Document.docx
@@ -329,7 +329,19 @@
               <w:rPr>
                 <w:sz w:val="22"/>
               </w:rPr>
-              <w:t>&lt;student #&gt;</w:t>
+              <w:t>&lt;</w:t>
+            </w:r>
+            <w:r>
+              <w:rPr>
+                <w:sz w:val="22"/>
+              </w:rPr>
+              <w:t>11686700</w:t>
+            </w:r>
+            <w:r>
+              <w:rPr>
+                <w:sz w:val="22"/>
+              </w:rPr>
+              <w:t>&gt;</w:t>
             </w:r>
           </w:p>
         </w:tc>
@@ -2490,7 +2502,13 @@
         <w:t xml:space="preserve">This Document will describe in detail, the functional and nonfunctional requirements of the Expense Tracker 1.0. </w:t>
       </w:r>
       <w:r>
-        <w:t xml:space="preserve">This product will track and anaylze expense data as well as earnings data </w:t>
+        <w:t>This product will track and ana</w:t>
+      </w:r>
+      <w:r>
+        <w:t>ly</w:t>
+      </w:r>
+      <w:r>
+        <w:t xml:space="preserve">ze expense data as well as earnings data </w:t>
       </w:r>
       <w:r>
         <w:t xml:space="preserve">for the user. </w:t>
@@ -2506,35 +2524,13 @@
         <w:jc w:val="both"/>
       </w:pPr>
       <w:r>
-        <w:t>This document will provide a concrete resource for the developers to look back on as they continue to work on the project and allow them to keep track of the requirements related conversatiosn that occur throughout devlopment. It will also allow for the client and professor to evaluate how well the developers designed a product to match the specifications.</w:t>
-      </w:r>
-    </w:p>
-    <w:p>
-      <w:pPr>
-        <w:pStyle w:val="template"/>
-        <w:ind w:firstLine="576"/>
-        <w:jc w:val="both"/>
-      </w:pPr>
-      <w:r>
-        <w:t xml:space="preserve">. </w:t>
-      </w:r>
-      <w:r>
-        <w:t>&lt;</w:t>
-      </w:r>
-      <w:r>
-        <w:rPr>
-          <w:color w:val="0000FF"/>
-        </w:rPr>
-        <w:t>Identify the product whose software requirements are specified in this document, including the revision or release number. Describe the scope of the product that is covered by this SRS, particularly if this SRS describes only part of the system or a single subsystem.</w:t>
-      </w:r>
-    </w:p>
-    <w:p>
-      <w:pPr>
-        <w:pStyle w:val="template"/>
-        <w:jc w:val="both"/>
-      </w:pPr>
-      <w:r>
-        <w:t>TO DO: Write 1-2 paragraphs describing the purpose of this document as explained above.&gt;</w:t>
+        <w:t>This document will provide a concrete resource for the developers to look back on as they continue to work on the project and allow them to keep track of the requirements related conversation</w:t>
+      </w:r>
+      <w:r>
+        <w:t>s</w:t>
+      </w:r>
+      <w:r>
+        <w:t xml:space="preserve"> that occur throughout devlopment. It will also allow for the client and professor to evaluate how well the developers designed a product to match the specifications.</w:t>
       </w:r>
     </w:p>
     <w:p>
@@ -2562,7 +2558,19 @@
         <w:jc w:val="both"/>
       </w:pPr>
       <w:r>
-        <w:t xml:space="preserve">The Expense Tracker 1.0 will take expense data from the user and use the data to provide the user with analytics. The data the user will provide will be expense value, expense category, and date of expense. The program will give analytics such as weekly expenses, monthly expenses, yearly expenses, expenses based on category etc. </w:t>
+        <w:t xml:space="preserve">The Expense Tracker 1.0 will take expense data from the user and use the data to provide the user with analytics. The data </w:t>
+      </w:r>
+      <w:r>
+        <w:t>from</w:t>
+      </w:r>
+      <w:r>
+        <w:t xml:space="preserve"> user will provide </w:t>
+      </w:r>
+      <w:r>
+        <w:t>the</w:t>
+      </w:r>
+      <w:r>
+        <w:t xml:space="preserve"> expense value, expense category, and date of expense. The program will give analytics such as weekly expenses, monthly expenses, yearly expenses, expenses based on category etc. </w:t>
       </w:r>
     </w:p>
     <w:p>
@@ -2580,33 +2588,6 @@
     </w:p>
     <w:p>
       <w:pPr>
-        <w:pStyle w:val="template"/>
-        <w:jc w:val="both"/>
-        <w:rPr>
-          <w:color w:val="0000FF"/>
-        </w:rPr>
-      </w:pPr>
-      <w:r>
-        <w:t>&lt;</w:t>
-      </w:r>
-      <w:r>
-        <w:rPr>
-          <w:color w:val="0000FF"/>
-        </w:rPr>
-        <w:t xml:space="preserve">Provide a short description of the software being specified and its purpose, including relevant benefits, objectives, and goals. </w:t>
-      </w:r>
-    </w:p>
-    <w:p>
-      <w:pPr>
-        <w:pStyle w:val="template"/>
-        <w:jc w:val="both"/>
-      </w:pPr>
-      <w:r>
-        <w:t>TO DO: 1-2 paragraphs describing the scope of the product. Make sure to describe the benefits associated with the product.&gt;</w:t>
-      </w:r>
-    </w:p>
-    <w:p>
-      <w:pPr>
         <w:pStyle w:val="Heading2"/>
         <w:rPr>
           <w:rFonts w:ascii="Arial" w:hAnsi="Arial"/>
@@ -2647,48 +2628,8 @@
       <w:r>
         <w:t xml:space="preserve"> of the semester.</w:t>
       </w:r>
-    </w:p>
-    <w:p>
-      <w:pPr>
-        <w:pStyle w:val="template"/>
-        <w:ind w:firstLine="576"/>
-        <w:jc w:val="both"/>
-        <w:rPr>
-          <w:color w:val="0000FF"/>
-        </w:rPr>
-      </w:pPr>
-      <w:r>
-        <w:t>This document will go over the functional and nonfunction requirements of the the Expense Tracker 1.0 as well as work a as log to keep track of changes to said requirements and the project grows and evo</w:t>
-      </w:r>
-      <w:r>
-        <w:t>l</w:t>
-      </w:r>
-      <w:r>
-        <w:t>ves.</w:t>
-      </w:r>
-      <w:r>
-        <w:t xml:space="preserve"> </w:t>
-      </w:r>
-      <w:r>
-        <w:t>&lt;</w:t>
-      </w:r>
-      <w:r>
-        <w:rPr>
-          <w:color w:val="0000FF"/>
-        </w:rPr>
-        <w:t>Describe the different types of reader that the document is intended for, such as developers, project managers, marketing staff, users, testers, and documentation writers</w:t>
-      </w:r>
-      <w:r>
-        <w:t xml:space="preserve"> (In your case it would probably be the “client” and the professor). </w:t>
-      </w:r>
-      <w:r>
-        <w:rPr>
-          <w:color w:val="0000FF"/>
-        </w:rPr>
-        <w:t>Describe what the rest of this SRS contains and how it is organized. Suggest a sequence for reading the document, beginning with the overview sections and proceeding through the sections that are most pertinent to each reader type.</w:t>
-      </w:r>
-      <w:r>
-        <w:t>&gt;</w:t>
+      <w:r>
+        <w:t xml:space="preserve"> Ideally this webpage’s audience will be the general public, so that they can use a simple program to let the see a very basic outline of the money they have spent on a certain time table and if they should fix how much they are spending to save more money.</w:t>
       </w:r>
     </w:p>
     <w:p>
@@ -2766,6 +2707,7 @@
         <w:rPr>
           <w:rFonts w:ascii="Arial" w:hAnsi="Arial"/>
         </w:rPr>
+        <w:lastRenderedPageBreak/>
         <w:t>Document Conventions</w:t>
       </w:r>
       <w:bookmarkEnd w:id="25"/>
@@ -3143,48 +3085,6 @@
       </w:r>
       <w:bookmarkEnd w:id="31"/>
       <w:bookmarkEnd w:id="32"/>
-    </w:p>
-    <w:p>
-      <w:pPr>
-        <w:pStyle w:val="template"/>
-        <w:jc w:val="both"/>
-      </w:pPr>
-      <w:r>
-        <w:t>&lt;</w:t>
-      </w:r>
-      <w:r>
-        <w:rPr>
-          <w:color w:val="0000FF"/>
-        </w:rPr>
-        <w:t>Describe the context and origin of the product being specified in this SRS. For example, state whether this product is a follow-on member of a product family, a replacement for certain existing systems, or a new, self-contained product. If the SRS defines a component of a larger system, relate the requirements of the larger system to the functionality of this software and identify interfaces between the two. In this part, make sure to include a simple diagram that shows the major components of the overall system, subsystem interconnections, and external interface</w:t>
-      </w:r>
-      <w:r>
-        <w:rPr>
-          <w:color w:val="0000FF"/>
-        </w:rPr>
-        <w:t xml:space="preserve">. In this section it is crucial that you will be creative and provide as much information as possible. </w:t>
-      </w:r>
-    </w:p>
-    <w:p>
-      <w:pPr>
-        <w:pStyle w:val="template"/>
-        <w:jc w:val="both"/>
-      </w:pPr>
-      <w:r>
-        <w:t>TO DO: Provide at least one paragraph describing product perspective. Provide a general diagram that will illustrate how your product interacts with the environment and i</w:t>
-      </w:r>
-      <w:r>
-        <w:t>n what conte</w:t>
-      </w:r>
-      <w:r>
-        <w:t>xt it is being used, i.e., conte</w:t>
-      </w:r>
-      <w:r>
-        <w:t>xt diagram.</w:t>
-      </w:r>
-      <w:r>
-        <w:t>&gt;</w:t>
-      </w:r>
     </w:p>
     <w:p>
       <w:pPr>
@@ -3348,28 +3248,22 @@
           <w:i w:val="0"/>
           <w:iCs w:val="0"/>
         </w:rPr>
-        <w:t>chart/graph.</w:t>
-      </w:r>
-    </w:p>
-    <w:p>
-      <w:pPr>
-        <w:pStyle w:val="template"/>
-        <w:jc w:val="both"/>
+        <w:t>chart</w:t>
+      </w:r>
+      <w:r>
         <w:rPr>
           <w:i w:val="0"/>
           <w:iCs w:val="0"/>
         </w:rPr>
-      </w:pPr>
-    </w:p>
-    <w:p>
-      <w:pPr>
-        <w:pStyle w:val="template"/>
-        <w:jc w:val="both"/>
+        <w:t xml:space="preserve"> and or </w:t>
+      </w:r>
+      <w:r>
         <w:rPr>
           <w:i w:val="0"/>
           <w:iCs w:val="0"/>
         </w:rPr>
-      </w:pPr>
+        <w:t>graph.</w:t>
+      </w:r>
     </w:p>
     <w:p>
       <w:pPr>
@@ -3443,6 +3337,26 @@
     </w:p>
     <w:p>
       <w:pPr>
+        <w:pStyle w:val="template"/>
+        <w:jc w:val="both"/>
+        <w:rPr>
+          <w:i w:val="0"/>
+          <w:iCs w:val="0"/>
+        </w:rPr>
+      </w:pPr>
+    </w:p>
+    <w:p>
+      <w:pPr>
+        <w:pStyle w:val="template"/>
+        <w:jc w:val="both"/>
+        <w:rPr>
+          <w:i w:val="0"/>
+          <w:iCs w:val="0"/>
+        </w:rPr>
+      </w:pPr>
+    </w:p>
+    <w:p>
+      <w:pPr>
         <w:pStyle w:val="Heading2"/>
         <w:rPr>
           <w:rFonts w:ascii="Arial" w:hAnsi="Arial"/>
@@ -3454,7 +3368,6 @@
         <w:rPr>
           <w:rFonts w:ascii="Arial" w:hAnsi="Arial"/>
         </w:rPr>
-        <w:lastRenderedPageBreak/>
         <w:t xml:space="preserve">Product </w:t>
       </w:r>
       <w:bookmarkEnd w:id="33"/>
@@ -3465,78 +3378,6 @@
         <w:t>Functionality</w:t>
       </w:r>
       <w:bookmarkEnd w:id="34"/>
-    </w:p>
-    <w:p>
-      <w:pPr>
-        <w:pStyle w:val="template"/>
-        <w:jc w:val="both"/>
-        <w:rPr>
-          <w:color w:val="0000FF"/>
-        </w:rPr>
-      </w:pPr>
-      <w:r>
-        <w:t>&lt;</w:t>
-      </w:r>
-      <w:r>
-        <w:rPr>
-          <w:color w:val="0000FF"/>
-        </w:rPr>
-        <w:t>Summarize the major functions the product must perform or must let the user perform. Details will be provided in Section 3, so only a high level summary is needed here. Organize the functions to make them understandable to any reader of the SRS. A picture of the major groups of related requirements and how they relate, such as a top level data flow diagram or object class diagram, will be effective.</w:t>
-      </w:r>
-    </w:p>
-    <w:p>
-      <w:pPr>
-        <w:pStyle w:val="template"/>
-        <w:jc w:val="both"/>
-      </w:pPr>
-      <w:r>
-        <w:t xml:space="preserve">TO DO: </w:t>
-      </w:r>
-    </w:p>
-    <w:p>
-      <w:pPr>
-        <w:pStyle w:val="template"/>
-        <w:jc w:val="both"/>
-      </w:pPr>
-      <w:r>
-        <w:t>1. Provide a bulleted list of all the major functions of the system</w:t>
-      </w:r>
-    </w:p>
-    <w:p>
-      <w:pPr>
-        <w:pStyle w:val="template"/>
-        <w:jc w:val="both"/>
-      </w:pPr>
-      <w:r>
-        <w:t xml:space="preserve">2. </w:t>
-      </w:r>
-      <w:r>
-        <w:rPr>
-          <w:b/>
-        </w:rPr>
-        <w:t xml:space="preserve">(Optional) </w:t>
-      </w:r>
-      <w:r>
-        <w:t>Provide a Data Flow Diagram of the system to show how these functions relate to each other.</w:t>
-      </w:r>
-      <w:r>
-        <w:t xml:space="preserve"> This is useful wh</w:t>
-      </w:r>
-      <w:r>
-        <w:t>en there is a clear sequence for</w:t>
-      </w:r>
-      <w:r>
-        <w:t xml:space="preserve"> the functions being performed.</w:t>
-      </w:r>
-      <w:r>
-        <w:t>&gt;</w:t>
-      </w:r>
-    </w:p>
-    <w:p>
-      <w:pPr>
-        <w:pStyle w:val="template"/>
-        <w:jc w:val="both"/>
-      </w:pPr>
     </w:p>
     <w:p>
       <w:pPr>
@@ -3708,6 +3549,18 @@
     </w:p>
     <w:p>
       <w:pPr>
+        <w:pStyle w:val="template"/>
+        <w:jc w:val="both"/>
+      </w:pPr>
+    </w:p>
+    <w:p>
+      <w:pPr>
+        <w:pStyle w:val="template"/>
+        <w:jc w:val="both"/>
+      </w:pPr>
+    </w:p>
+    <w:p>
+      <w:pPr>
         <w:pStyle w:val="Heading2"/>
         <w:rPr>
           <w:rFonts w:ascii="Arial" w:hAnsi="Arial"/>
@@ -3719,6 +3572,7 @@
         <w:rPr>
           <w:rFonts w:ascii="Arial" w:hAnsi="Arial"/>
         </w:rPr>
+        <w:lastRenderedPageBreak/>
         <w:t>Users and Characteristics</w:t>
       </w:r>
       <w:bookmarkEnd w:id="35"/>
@@ -3728,51 +3582,6 @@
       <w:pPr>
         <w:pStyle w:val="template"/>
         <w:jc w:val="both"/>
-        <w:rPr>
-          <w:color w:val="0000FF"/>
-        </w:rPr>
-      </w:pPr>
-      <w:r>
-        <w:t>&lt;</w:t>
-      </w:r>
-      <w:r>
-        <w:rPr>
-          <w:color w:val="0000FF"/>
-        </w:rPr>
-        <w:t xml:space="preserve">Identify the various users that you anticipate will use this product. Users may be differentiated based on frequency of use, subset of product functions used, technical expertise, security or privilege levels, educational level, or experience. </w:t>
-      </w:r>
-    </w:p>
-    <w:p>
-      <w:pPr>
-        <w:pStyle w:val="template"/>
-        <w:jc w:val="both"/>
-      </w:pPr>
-      <w:r>
-        <w:t xml:space="preserve">TO DO: </w:t>
-      </w:r>
-    </w:p>
-    <w:p>
-      <w:pPr>
-        <w:pStyle w:val="template"/>
-        <w:jc w:val="both"/>
-      </w:pPr>
-      <w:r>
-        <w:t xml:space="preserve">1. Describe the pertinent characteristics of each user. Certain requirements may pertain only to certain users. </w:t>
-      </w:r>
-    </w:p>
-    <w:p>
-      <w:pPr>
-        <w:pStyle w:val="template"/>
-        <w:jc w:val="both"/>
-      </w:pPr>
-      <w:r>
-        <w:t>3. Distinguish the most important users for this product from those who are less important to satisfy.&gt;</w:t>
-      </w:r>
-    </w:p>
-    <w:p>
-      <w:pPr>
-        <w:pStyle w:val="template"/>
-        <w:jc w:val="both"/>
       </w:pPr>
     </w:p>
     <w:p>
@@ -3782,7 +3591,25 @@
     </w:p>
     <w:p>
       <w:r>
-        <w:t>Our main user will be the average person who is not part of a huge corporation, that just needs to see where his finances are going wrong and where they can improve. This user has the priority when it comes to our functional design, so that he might be able to access every feature without any expertise on his part. There will be those who use our product for corporations and bigger entity’s, however they are not given priority when it comes to having functionality geared specifically for them, rather they must use our simple functions in their own creative ways to adapt for themselves.</w:t>
+        <w:t xml:space="preserve">Our main user will be the average person who is not part of a huge corporation, that just needs to see where </w:t>
+      </w:r>
+      <w:r>
+        <w:t>their</w:t>
+      </w:r>
+      <w:r>
+        <w:t xml:space="preserve"> finances are going wrong and where they can improve. This user has the priority when it comes to our functional design, so that </w:t>
+      </w:r>
+      <w:r>
+        <w:t>they</w:t>
+      </w:r>
+      <w:r>
+        <w:t xml:space="preserve"> might be able to access every feature without any expertise on </w:t>
+      </w:r>
+      <w:r>
+        <w:t>their</w:t>
+      </w:r>
+      <w:r>
+        <w:t xml:space="preserve"> part. There will be those who use our product for corporations and bigger entity’s, however they are not given priority when it comes to having functionality geared specifically for them, rather they must use our simple functions in their own creative ways to adapt for themselves.</w:t>
       </w:r>
     </w:p>
     <w:p>
@@ -3804,41 +3631,10 @@
         <w:rPr>
           <w:rFonts w:ascii="Arial" w:hAnsi="Arial"/>
         </w:rPr>
-        <w:lastRenderedPageBreak/>
         <w:t>Operating Environment</w:t>
       </w:r>
       <w:bookmarkEnd w:id="37"/>
       <w:bookmarkEnd w:id="38"/>
-    </w:p>
-    <w:p>
-      <w:pPr>
-        <w:pStyle w:val="template"/>
-        <w:jc w:val="both"/>
-      </w:pPr>
-      <w:r>
-        <w:t>&lt;</w:t>
-      </w:r>
-      <w:r>
-        <w:rPr>
-          <w:color w:val="0000FF"/>
-        </w:rPr>
-        <w:t>Describe the environment in which the software will operate, including the hardware platform, operating system and versions, and any other software components or applications with which it must peacefully coexist. In this part, make sure to include a simple diagram that shows the major components of the overall system, subsystem interconnections, and external interface</w:t>
-      </w:r>
-    </w:p>
-    <w:p>
-      <w:pPr>
-        <w:pStyle w:val="template"/>
-        <w:jc w:val="both"/>
-      </w:pPr>
-      <w:r>
-        <w:t>TO DO: As stated above, in at least one paragraph, describe the environment your system will have to operate in. Make sure to include the minimum platform requirements for your system. &gt;</w:t>
-      </w:r>
-    </w:p>
-    <w:p>
-      <w:pPr>
-        <w:pStyle w:val="template"/>
-        <w:jc w:val="both"/>
-      </w:pPr>
     </w:p>
     <w:p>
       <w:pPr>
@@ -3998,45 +3794,6 @@
         <w:pStyle w:val="template"/>
         <w:jc w:val="both"/>
         <w:rPr>
-          <w:color w:val="0000FF"/>
-        </w:rPr>
-      </w:pPr>
-      <w:r>
-        <w:t>&lt;</w:t>
-      </w:r>
-      <w:r>
-        <w:rPr>
-          <w:color w:val="0000FF"/>
-        </w:rPr>
-        <w:t>Describe any items or issues that will limit the options available to the developers. These might include: hardware limitations (timing requirements, memory requirements); interfaces to other applications; specific technologies, tools, and databases to be used; parallel operations; language requirements; communications protocols; security considerations; design conventions or programming standards (for example, if the customer’s organization will be responsible for maintaining the delivered software).</w:t>
-      </w:r>
-    </w:p>
-    <w:p>
-      <w:pPr>
-        <w:pStyle w:val="template"/>
-        <w:jc w:val="both"/>
-      </w:pPr>
-      <w:r>
-        <w:t xml:space="preserve">TO DO: In this section you need to consider all of the information you gathered so far, analyze it and correctly identify </w:t>
-      </w:r>
-      <w:r>
-        <w:t>relevant</w:t>
-      </w:r>
-      <w:r>
-        <w:t xml:space="preserve"> constraints.&gt;</w:t>
-      </w:r>
-    </w:p>
-    <w:p>
-      <w:pPr>
-        <w:pStyle w:val="template"/>
-        <w:jc w:val="both"/>
-      </w:pPr>
-    </w:p>
-    <w:p>
-      <w:pPr>
-        <w:pStyle w:val="template"/>
-        <w:jc w:val="both"/>
-        <w:rPr>
           <w:i w:val="0"/>
           <w:iCs w:val="0"/>
         </w:rPr>
@@ -4072,39 +3829,6 @@
       <w:pPr>
         <w:pStyle w:val="template"/>
         <w:jc w:val="both"/>
-      </w:pPr>
-      <w:r>
-        <w:t>&lt;</w:t>
-      </w:r>
-      <w:r>
-        <w:rPr>
-          <w:color w:val="0000FF"/>
-        </w:rPr>
-        <w:t>List the user documentation components (such as user manuals, on-line help, and tutorials) that will be delivered along with the software. Identify any known user documentation delivery formats or standards.</w:t>
-      </w:r>
-      <w:r>
-        <w:t xml:space="preserve"> </w:t>
-      </w:r>
-    </w:p>
-    <w:p>
-      <w:pPr>
-        <w:pStyle w:val="template"/>
-        <w:jc w:val="both"/>
-      </w:pPr>
-      <w:r>
-        <w:t>TO DO: You will not actually develop any user-manuals, but you need to describe what kind of manuals and what kind of help is needed for the software you will be developing. One paragraph should be sufficient for this section.&gt;</w:t>
-      </w:r>
-    </w:p>
-    <w:p>
-      <w:pPr>
-        <w:pStyle w:val="template"/>
-        <w:jc w:val="both"/>
-      </w:pPr>
-    </w:p>
-    <w:p>
-      <w:pPr>
-        <w:pStyle w:val="template"/>
-        <w:jc w:val="both"/>
         <w:rPr>
           <w:i w:val="0"/>
           <w:iCs w:val="0"/>
@@ -4139,34 +3863,21 @@
     <w:p>
       <w:pPr>
         <w:pStyle w:val="template"/>
-        <w:jc w:val="both"/>
-        <w:rPr>
-          <w:color w:val="0000FF"/>
-        </w:rPr>
-      </w:pPr>
-      <w:r>
-        <w:t>&lt;</w:t>
-      </w:r>
-      <w:r>
-        <w:rPr>
-          <w:color w:val="0000FF"/>
-        </w:rPr>
-        <w:t xml:space="preserve">List any assumed factors (as opposed to known facts) that could affect the requirements stated in the SRS. These could include third-party or commercial components that you plan to use, issues around the development or operating environment, or constraints. The project could be affected if these assumptions are incorrect, are not shared, or change. Also identify any dependencies the project has on external factors, such as software components that you intend to reuse from another project. </w:t>
-      </w:r>
-    </w:p>
-    <w:p>
-      <w:pPr>
-        <w:pStyle w:val="template"/>
-        <w:jc w:val="both"/>
-      </w:pPr>
-      <w:r>
-        <w:t>TO DO: Provide a short list of some major assumptions that might significantly affect your design. For example, you can assume that your client will have 1, 2 or at most 50 Automated Banking Machines. Every number has a significant effect on the design of your system. &gt;</w:t>
-      </w:r>
-    </w:p>
-    <w:p>
-      <w:pPr>
-        <w:pStyle w:val="template"/>
-      </w:pPr>
+        <w:rPr>
+          <w:i w:val="0"/>
+          <w:iCs w:val="0"/>
+        </w:rPr>
+      </w:pPr>
+      <w:r>
+        <w:rPr>
+          <w:i w:val="0"/>
+          <w:iCs w:val="0"/>
+        </w:rPr>
+        <w:tab/>
+        <w:t>As of the creation of this first document, there are no assumed factors that will affect the requirements stated in the SRS. We have not planned to include any third-party or commercial components that will cause issues around the development of our webpage.</w:t>
+      </w:r>
+      <w:bookmarkStart w:id="45" w:name="_GoBack"/>
+      <w:bookmarkEnd w:id="45"/>
     </w:p>
     <w:p>
       <w:pPr>
@@ -4284,18 +3995,17 @@
           <w:color w:val="FFFFFF"/>
         </w:rPr>
       </w:pPr>
-      <w:bookmarkStart w:id="45" w:name="_Toc439994682"/>
-      <w:bookmarkStart w:id="46" w:name="_Toc113291704"/>
+      <w:bookmarkStart w:id="46" w:name="_Toc439994682"/>
+      <w:bookmarkStart w:id="47" w:name="_Toc113291704"/>
       <w:r>
         <w:rPr>
           <w:rFonts w:ascii="Arial" w:hAnsi="Arial"/>
           <w:color w:val="FFFFFF"/>
         </w:rPr>
-        <w:lastRenderedPageBreak/>
         <w:t>Specific Requirements</w:t>
       </w:r>
-      <w:bookmarkEnd w:id="45"/>
       <w:bookmarkEnd w:id="46"/>
+      <w:bookmarkEnd w:id="47"/>
     </w:p>
     <w:p>
       <w:pPr>
@@ -4304,14 +4014,14 @@
           <w:rFonts w:ascii="Arial" w:hAnsi="Arial"/>
         </w:rPr>
       </w:pPr>
-      <w:bookmarkStart w:id="47" w:name="_Toc113291705"/>
+      <w:bookmarkStart w:id="48" w:name="_Toc113291705"/>
       <w:r>
         <w:rPr>
           <w:rFonts w:ascii="Arial" w:hAnsi="Arial"/>
         </w:rPr>
         <w:t>External Interface Requirements</w:t>
       </w:r>
-      <w:bookmarkEnd w:id="47"/>
+      <w:bookmarkEnd w:id="48"/>
     </w:p>
     <w:p>
       <w:pPr>
@@ -4424,14 +4134,14 @@
           <w:rFonts w:ascii="Arial" w:hAnsi="Arial"/>
         </w:rPr>
       </w:pPr>
-      <w:bookmarkStart w:id="48" w:name="_Toc439994684"/>
+      <w:bookmarkStart w:id="49" w:name="_Toc439994684"/>
       <w:r>
         <w:rPr>
           <w:rFonts w:ascii="Arial" w:hAnsi="Arial"/>
         </w:rPr>
         <w:t>Hardware Interfaces</w:t>
       </w:r>
-      <w:bookmarkEnd w:id="48"/>
+      <w:bookmarkEnd w:id="49"/>
     </w:p>
     <w:p>
       <w:pPr>
@@ -4467,14 +4177,14 @@
           <w:rFonts w:ascii="Arial" w:hAnsi="Arial"/>
         </w:rPr>
       </w:pPr>
-      <w:bookmarkStart w:id="49" w:name="_Toc439994685"/>
+      <w:bookmarkStart w:id="50" w:name="_Toc439994685"/>
       <w:r>
         <w:rPr>
           <w:rFonts w:ascii="Arial" w:hAnsi="Arial"/>
         </w:rPr>
         <w:t>Software Interfaces</w:t>
       </w:r>
-      <w:bookmarkEnd w:id="49"/>
+      <w:bookmarkEnd w:id="50"/>
     </w:p>
     <w:p>
       <w:pPr>
@@ -4526,97 +4236,89 @@
           <w:i w:val="0"/>
           <w:iCs w:val="0"/>
         </w:rPr>
-        <w:t xml:space="preserve">This webpage should be useable on all operating systems. This webpage will be originally worked on a windows operating system. The webpage will deal with its own internal database once the users have given their input on information for the expenses to be calculated. The input from the user will </w:t>
-      </w:r>
-      <w:r>
+        <w:t>This webpage should be useable on all operating systems. This webpage will be originally worked on a windows operating system. The webpage will deal with its own internal database once the users have given their input on information for the expenses to be calculated. The input from the user will be data based on their daily,weekly,or monthly spending and the data being shown to the user from the webpage will reflect the users data input to give them estimates of their expenses and possible solutions or recommendations on saving their income.</w:t>
+      </w:r>
+    </w:p>
+    <w:p>
+      <w:pPr>
+        <w:pStyle w:val="Heading3"/>
+        <w:rPr>
+          <w:rFonts w:ascii="Arial" w:hAnsi="Arial"/>
+        </w:rPr>
+      </w:pPr>
+      <w:bookmarkStart w:id="51" w:name="_Toc439994686"/>
+      <w:r>
+        <w:rPr>
+          <w:rFonts w:ascii="Arial" w:hAnsi="Arial"/>
+        </w:rPr>
+        <w:t>Communications Interfaces</w:t>
+      </w:r>
+      <w:bookmarkEnd w:id="51"/>
+    </w:p>
+    <w:p>
+      <w:pPr>
+        <w:pStyle w:val="template"/>
+        <w:jc w:val="both"/>
+        <w:rPr>
+          <w:color w:val="0000FF"/>
+        </w:rPr>
+      </w:pPr>
+      <w:r>
+        <w:t>&lt;</w:t>
+      </w:r>
+      <w:r>
+        <w:rPr>
+          <w:color w:val="0000FF"/>
+        </w:rPr>
+        <w:t>Describe the requirements associated with any communications functions required by this product, including e-mail, web browser, network server communications protocols, electronic forms, and so on. Define any pertinent message formatting. Identify any communication standards that will be used, such as FTP or HTTP. Specify any communication security or encryption issues, data transfer rates, and synchronization mechanisms.</w:t>
+      </w:r>
+    </w:p>
+    <w:p>
+      <w:pPr>
+        <w:pStyle w:val="template"/>
+        <w:jc w:val="both"/>
+        <w:rPr>
+          <w:color w:val="0000FF"/>
+        </w:rPr>
+      </w:pPr>
+    </w:p>
+    <w:p>
+      <w:pPr>
+        <w:pStyle w:val="template"/>
+        <w:jc w:val="both"/>
+      </w:pPr>
+      <w:r>
+        <w:t>TO DO: Do not go into too much detail, but provide 1-2 paragraphs were you will outline the major communication standards. For example, if you decide to use encryption there is no need to specify the exact encryption standards, but rather, specify the fact that the data will be encrypted and name what standards you consider using. &gt;</w:t>
+      </w:r>
+    </w:p>
+    <w:p>
+      <w:pPr>
+        <w:pStyle w:val="template"/>
+        <w:jc w:val="both"/>
+      </w:pPr>
+    </w:p>
+    <w:p>
+      <w:pPr>
+        <w:pStyle w:val="template"/>
+        <w:jc w:val="both"/>
         <w:rPr>
           <w:i w:val="0"/>
           <w:iCs w:val="0"/>
         </w:rPr>
-        <w:lastRenderedPageBreak/>
-        <w:t>be data based on their daily,weekly,or monthly spending and the data being shown to the user from the webpage will reflect the users data input to give them estimates of their expenses and possible solutions or recommendations on saving their income.</w:t>
-      </w:r>
-    </w:p>
-    <w:p>
-      <w:pPr>
-        <w:pStyle w:val="Heading3"/>
-        <w:rPr>
-          <w:rFonts w:ascii="Arial" w:hAnsi="Arial"/>
-        </w:rPr>
-      </w:pPr>
-      <w:bookmarkStart w:id="50" w:name="_Toc439994686"/>
-      <w:r>
-        <w:rPr>
-          <w:rFonts w:ascii="Arial" w:hAnsi="Arial"/>
-        </w:rPr>
-        <w:t>Communications Interfaces</w:t>
-      </w:r>
-      <w:bookmarkEnd w:id="50"/>
-    </w:p>
-    <w:p>
-      <w:pPr>
-        <w:pStyle w:val="template"/>
-        <w:jc w:val="both"/>
-        <w:rPr>
-          <w:color w:val="0000FF"/>
-        </w:rPr>
-      </w:pPr>
-      <w:r>
-        <w:t>&lt;</w:t>
-      </w:r>
-      <w:r>
-        <w:rPr>
-          <w:color w:val="0000FF"/>
-        </w:rPr>
-        <w:t>Describe the requirements associated with any communications functions required by this product, including e-mail, web browser, network server communications protocols, electronic forms, and so on. Define any pertinent message formatting. Identify any communication standards that will be used, such as FTP or HTTP. Specify any communication security or encryption issues, data transfer rates, and synchronization mechanisms.</w:t>
-      </w:r>
-    </w:p>
-    <w:p>
-      <w:pPr>
-        <w:pStyle w:val="template"/>
-        <w:jc w:val="both"/>
-        <w:rPr>
-          <w:color w:val="0000FF"/>
-        </w:rPr>
-      </w:pPr>
-    </w:p>
-    <w:p>
-      <w:pPr>
-        <w:pStyle w:val="template"/>
-        <w:jc w:val="both"/>
-      </w:pPr>
-      <w:r>
-        <w:t>TO DO: Do not go into too much detail, but provide 1-2 paragraphs were you will outline the major communication standards. For example, if you decide to use encryption there is no need to specify the exact encryption standards, but rather, specify the fact that the data will be encrypted and name what standards you consider using. &gt;</w:t>
-      </w:r>
-    </w:p>
-    <w:p>
-      <w:pPr>
-        <w:pStyle w:val="template"/>
-        <w:jc w:val="both"/>
-      </w:pPr>
-    </w:p>
-    <w:p>
-      <w:pPr>
-        <w:pStyle w:val="template"/>
-        <w:jc w:val="both"/>
+      </w:pPr>
+      <w:r>
         <w:rPr>
           <w:i w:val="0"/>
           <w:iCs w:val="0"/>
         </w:rPr>
-      </w:pPr>
-      <w:r>
+        <w:t>This webpage will not have any requirements concerning e-mails, so that users may receive the information they are looking for instantly without having to dig through their messages. This webpage should be working on all web browsers, however the recommended web browser will be Google Chrome. This webpage will not require any electronic forms or network server communications. That data given from the user will be completely removed from the data system once the user has given their data input and the webpage has given them the information the webpage provides.</w:t>
+      </w:r>
+    </w:p>
+    <w:p>
+      <w:pPr>
+        <w:pStyle w:val="template"/>
         <w:rPr>
           <w:i w:val="0"/>
-          <w:iCs w:val="0"/>
-        </w:rPr>
-        <w:t>This webpage will not have any requirements concerning e-mails, so that users may receive the information they are looking for instantly without having to dig through their messages. This webpage should be working on all web browsers, however the recommended web browser will be Google Chrome. This webpage will not require any electronic forms or network server communications. That data given from the user will be completely removed from the data system once the user has given their data input and the webpage has given them the information the webpage provides.</w:t>
-      </w:r>
-    </w:p>
-    <w:p>
-      <w:pPr>
-        <w:pStyle w:val="template"/>
-        <w:rPr>
-          <w:i w:val="0"/>
         </w:rPr>
       </w:pPr>
     </w:p>
@@ -4627,14 +4329,14 @@
           <w:rFonts w:ascii="Arial" w:hAnsi="Arial"/>
         </w:rPr>
       </w:pPr>
-      <w:bookmarkStart w:id="51" w:name="_Toc113291706"/>
+      <w:bookmarkStart w:id="52" w:name="_Toc113291706"/>
       <w:r>
         <w:rPr>
           <w:rFonts w:ascii="Arial" w:hAnsi="Arial"/>
         </w:rPr>
         <w:t>Functional Requirements</w:t>
       </w:r>
-      <w:bookmarkEnd w:id="51"/>
+      <w:bookmarkEnd w:id="52"/>
     </w:p>
     <w:p>
       <w:pPr>
@@ -4866,7 +4568,6 @@
           <w:iCs/>
           <w:sz w:val="22"/>
         </w:rPr>
-        <w:lastRenderedPageBreak/>
         <w:t>INCOME TRACKER</w:t>
       </w:r>
     </w:p>
@@ -5023,14 +4724,15 @@
           <w:rFonts w:ascii="Arial" w:hAnsi="Arial"/>
         </w:rPr>
       </w:pPr>
-      <w:bookmarkStart w:id="52" w:name="_Toc113291707"/>
-      <w:r>
-        <w:rPr>
-          <w:rFonts w:ascii="Arial" w:hAnsi="Arial"/>
-        </w:rPr>
+      <w:bookmarkStart w:id="53" w:name="_Toc113291707"/>
+      <w:r>
+        <w:rPr>
+          <w:rFonts w:ascii="Arial" w:hAnsi="Arial"/>
+        </w:rPr>
+        <w:lastRenderedPageBreak/>
         <w:t>Behaviour Requirements</w:t>
       </w:r>
-      <w:bookmarkEnd w:id="52"/>
+      <w:bookmarkEnd w:id="53"/>
     </w:p>
     <w:p>
       <w:pPr>
@@ -5087,8 +4789,6 @@
           </wp:inline>
         </w:drawing>
       </w:r>
-      <w:bookmarkStart w:id="53" w:name="_GoBack"/>
-      <w:bookmarkEnd w:id="53"/>
     </w:p>
     <w:p>
       <w:pPr>
@@ -5141,6 +4841,7 @@
           <w:rFonts w:ascii="Arial" w:hAnsi="Arial"/>
           <w:color w:val="FFFFFF"/>
         </w:rPr>
+        <w:lastRenderedPageBreak/>
         <w:t>Other Non-functional Requirements</w:t>
       </w:r>
       <w:bookmarkEnd w:id="54"/>
@@ -5690,6 +5391,7 @@
           <w:i/>
           <w:sz w:val="22"/>
         </w:rPr>
+        <w:lastRenderedPageBreak/>
         <w:t>&lt;Data dictionary is used to track all the different variables, states and functional requirements that you described in your document. Make sure to include the complete list of all constants, state variables (and their possible states), inputs and outputs in a table. In the table, include the description of these items as well as all related operations and requirements.&gt;</w:t>
       </w:r>
     </w:p>
@@ -5769,6 +5471,7 @@
           <w:rFonts w:ascii="Arial" w:hAnsi="Arial"/>
           <w:color w:val="FFFFFF"/>
         </w:rPr>
+        <w:lastRenderedPageBreak/>
         <w:t>Appendix B</w:t>
       </w:r>
       <w:bookmarkEnd w:id="64"/>

</xml_diff>

<commit_message>
finished section 1-2 review
</commit_message>
<xml_diff>
--- a/SRS Document.docx
+++ b/SRS Document.docx
@@ -2233,8 +2233,6 @@
         </w:rPr>
       </w:pPr>
       <w:bookmarkStart w:id="11" w:name="_Toc108287589"/>
-      <w:bookmarkStart w:id="12" w:name="_GoBack"/>
-      <w:bookmarkEnd w:id="12"/>
     </w:p>
     <w:p>
       <w:pPr>
@@ -2274,9 +2272,9 @@
           <w:sz w:val="22"/>
         </w:rPr>
       </w:pPr>
-      <w:bookmarkStart w:id="13" w:name="_Toc113291687"/>
-      <w:bookmarkStart w:id="14" w:name="_Toc111014888"/>
-      <w:bookmarkStart w:id="15" w:name="_Toc111117824"/>
+      <w:bookmarkStart w:id="12" w:name="_Toc113291687"/>
+      <w:bookmarkStart w:id="13" w:name="_Toc111014888"/>
+      <w:bookmarkStart w:id="14" w:name="_Toc111117824"/>
       <w:r>
         <w:rPr>
           <w:rFonts w:ascii="Arial" w:hAnsi="Arial"/>
@@ -2305,8 +2303,8 @@
         </w:rPr>
         <w:t>are more general and apply to any SRS. Please make sure to delete all of the comments before submitting the document</w:t>
       </w:r>
-      <w:bookmarkStart w:id="16" w:name="_Toc113291688"/>
-      <w:bookmarkEnd w:id="13"/>
+      <w:bookmarkStart w:id="15" w:name="_Toc113291688"/>
+      <w:bookmarkEnd w:id="12"/>
       <w:r>
         <w:rPr>
           <w:rFonts w:ascii="Arial" w:hAnsi="Arial"/>
@@ -2317,9 +2315,9 @@
         <w:t>.&gt;</w:t>
       </w:r>
       <w:bookmarkEnd w:id="11"/>
+      <w:bookmarkEnd w:id="13"/>
       <w:bookmarkEnd w:id="14"/>
       <w:bookmarkEnd w:id="15"/>
-      <w:bookmarkEnd w:id="16"/>
     </w:p>
     <w:p>
       <w:pPr>
@@ -2354,8 +2352,8 @@
           <w:color w:val="FFFFFF"/>
         </w:rPr>
       </w:pPr>
-      <w:bookmarkStart w:id="17" w:name="_Toc113291689"/>
-      <w:bookmarkStart w:id="18" w:name="_Toc439994665"/>
+      <w:bookmarkStart w:id="16" w:name="_Toc113291689"/>
+      <w:bookmarkStart w:id="17" w:name="_Toc439994665"/>
       <w:r>
         <w:rPr>
           <w:rFonts w:ascii="Arial" w:hAnsi="Arial"/>
@@ -2364,8 +2362,8 @@
         <w:lastRenderedPageBreak/>
         <w:t>Introduction</w:t>
       </w:r>
+      <w:bookmarkEnd w:id="16"/>
       <w:bookmarkEnd w:id="17"/>
-      <w:bookmarkEnd w:id="18"/>
     </w:p>
     <w:p>
       <w:pPr>
@@ -2406,16 +2404,16 @@
           <w:rFonts w:ascii="Arial" w:hAnsi="Arial"/>
         </w:rPr>
       </w:pPr>
-      <w:bookmarkStart w:id="19" w:name="_Toc113291690"/>
-      <w:bookmarkStart w:id="20" w:name="_Toc439994667"/>
+      <w:bookmarkStart w:id="18" w:name="_Toc113291690"/>
+      <w:bookmarkStart w:id="19" w:name="_Toc439994667"/>
       <w:r>
         <w:rPr>
           <w:rFonts w:ascii="Arial" w:hAnsi="Arial"/>
         </w:rPr>
         <w:t>Document Purpose</w:t>
       </w:r>
+      <w:bookmarkEnd w:id="18"/>
       <w:bookmarkEnd w:id="19"/>
-      <w:bookmarkEnd w:id="20"/>
       <w:r>
         <w:rPr>
           <w:rFonts w:ascii="Arial" w:hAnsi="Arial"/>
@@ -2430,7 +2428,7 @@
         <w:jc w:val="both"/>
       </w:pPr>
       <w:r>
-        <w:t xml:space="preserve">This Document will describe in detail, the functional and nonfunctional requirements of the Expense Tracker 1.0. This product will track and anaylze expense data as well as earnings data for the user. This Document will also serve as log to track changes to the project as it evolves. </w:t>
+        <w:t xml:space="preserve">This Document will describe in detail, the functional and nonfunctional requirements of the Expense Tracker 1.0. This product will track and analyze expense data as well as earnings data for the user. This Document will also serve as log to track changes to the project as it evolves. </w:t>
       </w:r>
     </w:p>
     <w:p>
@@ -2440,34 +2438,10 @@
         <w:jc w:val="both"/>
       </w:pPr>
       <w:r>
-        <w:t>This document will provide a concrete resource for the developers to look back on as they continue to work on the project and allow them to keep track of the requirements related conversatiosn that occur throughout devlopment. It will also allow for the client and professor to evaluate how well the developers designed a product to match the specifications.</w:t>
-      </w:r>
-    </w:p>
-    <w:p>
-      <w:pPr>
-        <w:pStyle w:val="template"/>
-        <w:ind w:firstLine="576"/>
-        <w:jc w:val="both"/>
-      </w:pPr>
-      <w:r>
-        <w:t>. &lt;</w:t>
-      </w:r>
-      <w:r>
-        <w:rPr>
-          <w:color w:val="0000FF"/>
-        </w:rPr>
-        <w:t>Identify the product whose software requirements are specified in this document, including the revision or release number. Describe the scope of the product that is covered by this SRS, particularly if this SRS describes only part of the system or a single subsystem.</w:t>
-      </w:r>
-    </w:p>
-    <w:p>
-      <w:pPr>
-        <w:pStyle w:val="template"/>
-        <w:jc w:val="both"/>
-      </w:pPr>
-      <w:r>
-        <w:t>TO DO: Write 1-2 paragraphs describing the purpose of this document as explained above.&gt;</w:t>
-      </w:r>
-    </w:p>
+        <w:t>This document will provide a concrete resource for the developers to look back on as they continue to work on the project and allow them to keep track of the requirements related conversations that occur throughout devlopment. It will also allow for the client and professor to evaluate how well the developers designed a product to match the specifications.</w:t>
+      </w:r>
+    </w:p>
+    <w:p/>
     <w:p>
       <w:pPr>
         <w:pStyle w:val="Heading2"/>
@@ -2479,16 +2453,16 @@
           <w:rFonts w:ascii="Arial" w:hAnsi="Arial"/>
         </w:rPr>
       </w:pPr>
-      <w:bookmarkStart w:id="21" w:name="_Toc113291691"/>
-      <w:bookmarkStart w:id="22" w:name="_Toc439994670"/>
+      <w:bookmarkStart w:id="20" w:name="_Toc113291691"/>
+      <w:bookmarkStart w:id="21" w:name="_Toc439994670"/>
       <w:r>
         <w:rPr>
           <w:rFonts w:ascii="Arial" w:hAnsi="Arial"/>
         </w:rPr>
         <w:t>Product Scope</w:t>
       </w:r>
+      <w:bookmarkEnd w:id="20"/>
       <w:bookmarkEnd w:id="21"/>
-      <w:bookmarkEnd w:id="22"/>
     </w:p>
     <w:p>
       <w:pPr>
@@ -2497,44 +2471,27 @@
         <w:jc w:val="both"/>
       </w:pPr>
       <w:r>
-        <w:t xml:space="preserve">The Expense Tracker 1.0 will take expense data from the user and use the data to provide the user with analytics. The data the user will provide will be expense value, expense category, and date of expense. The program will give analytics such as weekly expenses, monthly expenses, yearly expenses, expenses based on category etc. </w:t>
-      </w:r>
-    </w:p>
-    <w:p>
-      <w:pPr>
-        <w:pStyle w:val="template"/>
-        <w:jc w:val="both"/>
+        <w:t xml:space="preserve">The Expense Tracker 1.0 will take expense data from the user and use the data to provide the user with analytics. The data from user will provide the expense value, expense category, and date of expense. The program will give analytics such as weekly expenses, monthly expenses, yearly expenses, expenses based on category etc. </w:t>
+      </w:r>
+    </w:p>
+    <w:p>
+      <w:pPr>
+        <w:rPr>
+          <w:rFonts w:ascii="Arial" w:hAnsi="Arial" w:cs="Arial"/>
+          <w:sz w:val="22"/>
+          <w:szCs w:val="22"/>
+        </w:rPr>
       </w:pPr>
       <w:r>
         <w:tab/>
-        <w:t>The program will also allow for the user to input their earnings and use that to show how much they are making or losing within specified time frames. This will allow for the user to better understand their financial situation and learn how to better reach their financial goals.</w:t>
-      </w:r>
-    </w:p>
-    <w:p>
-      <w:pPr>
-        <w:pStyle w:val="template"/>
-        <w:jc w:val="both"/>
-        <w:rPr>
-          <w:color w:val="0000FF"/>
-        </w:rPr>
-      </w:pPr>
-      <w:r>
-        <w:t>&lt;</w:t>
-      </w:r>
-      <w:r>
-        <w:rPr>
-          <w:color w:val="0000FF"/>
-        </w:rPr>
-        <w:t xml:space="preserve">Provide a short description of the software being specified and its purpose, including relevant benefits, objectives, and goals. </w:t>
-      </w:r>
-    </w:p>
-    <w:p>
-      <w:pPr>
-        <w:pStyle w:val="template"/>
-        <w:jc w:val="both"/>
-      </w:pPr>
-      <w:r>
-        <w:t>TO DO: 1-2 paragraphs describing the scope of the product. Make sure to describe the benefits associated with the product.&gt;</w:t>
+      </w:r>
+      <w:r>
+        <w:rPr>
+          <w:rFonts w:ascii="Arial" w:hAnsi="Arial" w:cs="Arial"/>
+          <w:sz w:val="22"/>
+          <w:szCs w:val="22"/>
+        </w:rPr>
+        <w:t>The program will also allow for the user to input their earnings and use that to show how much they are making or losing within specified time frames. This will allow for the user to better understand their financial situation and learn how to better reach their financial goals</w:t>
       </w:r>
     </w:p>
     <w:p>
@@ -2548,22 +2505,22 @@
           <w:rFonts w:ascii="Arial" w:hAnsi="Arial"/>
         </w:rPr>
       </w:pPr>
-      <w:bookmarkStart w:id="23" w:name="_Toc439994669"/>
-      <w:bookmarkStart w:id="24" w:name="_Toc113291692"/>
+      <w:bookmarkStart w:id="22" w:name="_Toc439994669"/>
+      <w:bookmarkStart w:id="23" w:name="_Toc113291692"/>
       <w:r>
         <w:rPr>
           <w:rFonts w:ascii="Arial" w:hAnsi="Arial"/>
         </w:rPr>
         <w:t xml:space="preserve">Intended Audience and </w:t>
       </w:r>
+      <w:bookmarkEnd w:id="22"/>
+      <w:r>
+        <w:rPr>
+          <w:rFonts w:ascii="Arial" w:hAnsi="Arial"/>
+        </w:rPr>
+        <w:t>Document Overview</w:t>
+      </w:r>
       <w:bookmarkEnd w:id="23"/>
-      <w:r>
-        <w:rPr>
-          <w:rFonts w:ascii="Arial" w:hAnsi="Arial"/>
-        </w:rPr>
-        <w:t>Document Overview</w:t>
-      </w:r>
-      <w:bookmarkEnd w:id="24"/>
     </w:p>
     <w:p>
       <w:pPr>
@@ -2572,38 +2529,7 @@
         <w:jc w:val="both"/>
       </w:pPr>
       <w:r>
-        <w:t>This document is intended for the client, the devlopers, the professor. The client will use this document to ensure that the developers are creating a product that fits their specification. The devlopers will use this document as a reference to ensure that they are creating a qualtiy product that follows the specifications. The Professor will use this document to analyze the students SRS writing abilities and to understand the scope of the project that they will be working on for the rest of the semester.</w:t>
-      </w:r>
-    </w:p>
-    <w:p>
-      <w:pPr>
-        <w:pStyle w:val="template"/>
-        <w:ind w:firstLine="576"/>
-        <w:jc w:val="both"/>
-        <w:rPr>
-          <w:color w:val="0000FF"/>
-        </w:rPr>
-      </w:pPr>
-      <w:r>
-        <w:t>This document will go over the functional and nonfunction requirements of the the Expense Tracker 1.0 as well as work a as log to keep track of changes to said requirements and the project grows and evolves. &lt;</w:t>
-      </w:r>
-      <w:r>
-        <w:rPr>
-          <w:color w:val="0000FF"/>
-        </w:rPr>
-        <w:t>Describe the different types of reader that the document is intended for, such as developers, project managers, marketing staff, users, testers, and documentation writers</w:t>
-      </w:r>
-      <w:r>
-        <w:t xml:space="preserve"> (In your case it would probably be the “client” and the professor). </w:t>
-      </w:r>
-      <w:r>
-        <w:rPr>
-          <w:color w:val="0000FF"/>
-        </w:rPr>
-        <w:t>Describe what the rest of this SRS contains and how it is organized. Suggest a sequence for reading the document, beginning with the overview sections and proceeding through the sections that are most pertinent to each reader type.</w:t>
-      </w:r>
-      <w:r>
-        <w:t>&gt;</w:t>
+        <w:t>This document is intended for the client, the devlopers, the professor. The client will use this document to ensure that the developers are creating a product that fits their specification. The devlopers will use this document as a reference to ensure that they are creating a qualtiy product that follows the specifications. The Professor will use this document to analyze the students SRS writing abilities and to understand the scope of the project that they will be working on for the rest of the semester. Ideally this webpage’s audience will be the general public, so that they can use a simple program to let the see a very basic outline of the money they have spent on a certain time table and if they should fix how much they are spending to save more money.</w:t>
       </w:r>
     </w:p>
     <w:p>
@@ -2626,15 +2552,15 @@
           <w:rFonts w:ascii="Arial" w:hAnsi="Arial"/>
         </w:rPr>
       </w:pPr>
-      <w:bookmarkStart w:id="25" w:name="_Toc113291693"/>
-      <w:bookmarkStart w:id="26" w:name="_Toc439994668"/>
+      <w:bookmarkStart w:id="24" w:name="_Toc113291693"/>
+      <w:bookmarkStart w:id="25" w:name="_Toc439994668"/>
       <w:r>
         <w:rPr>
           <w:rFonts w:ascii="Arial" w:hAnsi="Arial"/>
         </w:rPr>
         <w:t>Definitions, Acronyms and Abbreviations</w:t>
       </w:r>
-      <w:bookmarkEnd w:id="25"/>
+      <w:bookmarkEnd w:id="24"/>
     </w:p>
     <w:p>
       <w:pPr>
@@ -2662,42 +2588,6 @@
           <w:iCs w:val="0"/>
         </w:rPr>
       </w:pPr>
-    </w:p>
-    <w:p>
-      <w:pPr>
-        <w:pStyle w:val="template"/>
-        <w:jc w:val="both"/>
-        <w:rPr>
-          <w:color w:val="0000FF"/>
-        </w:rPr>
-      </w:pPr>
-      <w:r>
-        <w:t>&lt;</w:t>
-      </w:r>
-      <w:r>
-        <w:rPr>
-          <w:color w:val="0000FF"/>
-        </w:rPr>
-        <w:t>Define all the terms necessary to properly interpret the SRS, including acronyms and abbreviations. You may wish to build a separate glossary that spans multiple projects or the entire organization, and just include terms specific to a single project in each SRS.</w:t>
-      </w:r>
-    </w:p>
-    <w:p>
-      <w:pPr>
-        <w:pStyle w:val="template"/>
-        <w:jc w:val="both"/>
-      </w:pPr>
-      <w:r>
-        <w:t xml:space="preserve">TO DO: Please provide a list of all abbreviations and acronyms used in this document sorted in </w:t>
-      </w:r>
-      <w:r>
-        <w:rPr>
-          <w:u w:val="single"/>
-        </w:rPr>
-        <w:t>alphabetical order</w:t>
-      </w:r>
-      <w:r>
-        <w:t>.&gt;</w:t>
-      </w:r>
     </w:p>
     <w:p/>
     <w:p>
@@ -2711,15 +2601,16 @@
           <w:rFonts w:ascii="Arial" w:hAnsi="Arial"/>
         </w:rPr>
       </w:pPr>
-      <w:bookmarkStart w:id="27" w:name="_Toc113291694"/>
-      <w:r>
-        <w:rPr>
-          <w:rFonts w:ascii="Arial" w:hAnsi="Arial"/>
-        </w:rPr>
+      <w:bookmarkStart w:id="26" w:name="_Toc113291694"/>
+      <w:r>
+        <w:rPr>
+          <w:rFonts w:ascii="Arial" w:hAnsi="Arial"/>
+        </w:rPr>
+        <w:lastRenderedPageBreak/>
         <w:t>Document Conventions</w:t>
       </w:r>
+      <w:bookmarkEnd w:id="25"/>
       <w:bookmarkEnd w:id="26"/>
-      <w:bookmarkEnd w:id="27"/>
     </w:p>
     <w:p>
       <w:pPr>
@@ -2743,48 +2634,6 @@
         <w:pStyle w:val="template"/>
         <w:jc w:val="both"/>
       </w:pPr>
-    </w:p>
-    <w:p>
-      <w:pPr>
-        <w:pStyle w:val="template"/>
-        <w:jc w:val="both"/>
-      </w:pPr>
-      <w:r>
-        <w:t xml:space="preserve">&lt;In general this document follows the IEEE formatting requirements. Use Arial font size 11, or 12 throughout the document for text. Use italics for comments. Document text should be single spaced and maintain the 1” margins found in this template. For Section and Subsection titles please follow the template. </w:t>
-      </w:r>
-    </w:p>
-    <w:p>
-      <w:pPr>
-        <w:pStyle w:val="template"/>
-        <w:jc w:val="both"/>
-      </w:pPr>
-    </w:p>
-    <w:p>
-      <w:pPr>
-        <w:pStyle w:val="template"/>
-        <w:jc w:val="both"/>
-      </w:pPr>
-      <w:r>
-        <w:t>TO DO:</w:t>
-      </w:r>
-      <w:r>
-        <w:rPr>
-          <w:i w:val="0"/>
-        </w:rPr>
-        <w:t xml:space="preserve"> </w:t>
-      </w:r>
-      <w:r>
-        <w:t>Describe any standards or typographical conventions that were followed when writing this SRS, such as fonts or highlighting that have special significance.</w:t>
-      </w:r>
-      <w:r>
-        <w:rPr>
-          <w:i w:val="0"/>
-        </w:rPr>
-        <w:t xml:space="preserve"> </w:t>
-      </w:r>
-      <w:r>
-        <w:t>Sometimes, it is useful to divide this section to several sections, e.g., Formatting Conventions, Naming Conventions, etc.&gt;</w:t>
-      </w:r>
     </w:p>
     <w:p>
       <w:pPr>
@@ -2797,22 +2646,22 @@
           <w:rFonts w:ascii="Arial" w:hAnsi="Arial"/>
         </w:rPr>
       </w:pPr>
-      <w:bookmarkStart w:id="28" w:name="_Toc439994672"/>
-      <w:bookmarkStart w:id="29" w:name="_Toc113291695"/>
+      <w:bookmarkStart w:id="27" w:name="_Toc439994672"/>
+      <w:bookmarkStart w:id="28" w:name="_Toc113291695"/>
       <w:r>
         <w:rPr>
           <w:rFonts w:ascii="Arial" w:hAnsi="Arial"/>
         </w:rPr>
         <w:t>References</w:t>
       </w:r>
+      <w:bookmarkEnd w:id="27"/>
+      <w:r>
+        <w:rPr>
+          <w:rFonts w:ascii="Arial" w:hAnsi="Arial"/>
+        </w:rPr>
+        <w:t xml:space="preserve"> and Acknowledgments</w:t>
+      </w:r>
       <w:bookmarkEnd w:id="28"/>
-      <w:r>
-        <w:rPr>
-          <w:rFonts w:ascii="Arial" w:hAnsi="Arial"/>
-        </w:rPr>
-        <w:t xml:space="preserve"> and Acknowledgments</w:t>
-      </w:r>
-      <w:bookmarkEnd w:id="29"/>
     </w:p>
     <w:p>
       <w:pPr>
@@ -2840,39 +2689,6 @@
           <w:iCs w:val="0"/>
         </w:rPr>
       </w:pPr>
-    </w:p>
-    <w:p>
-      <w:pPr>
-        <w:pStyle w:val="template"/>
-        <w:jc w:val="both"/>
-      </w:pPr>
-      <w:r>
-        <w:t>&lt;</w:t>
-      </w:r>
-      <w:r>
-        <w:rPr>
-          <w:color w:val="0000FF"/>
-        </w:rPr>
-        <w:t>List any other documents or Web addresses to which this SRS refers. These may include user interface style guides, contracts, standards, system requirements specifications, use case documents, or a vision and scope document.</w:t>
-      </w:r>
-      <w:r>
-        <w:t xml:space="preserve"> </w:t>
-      </w:r>
-    </w:p>
-    <w:p>
-      <w:pPr>
-        <w:pStyle w:val="template"/>
-        <w:jc w:val="both"/>
-      </w:pPr>
-    </w:p>
-    <w:p>
-      <w:pPr>
-        <w:pStyle w:val="template"/>
-        <w:jc w:val="both"/>
-      </w:pPr>
-      <w:r>
-        <w:t>TO DO: Use the standard IEEE citation guide (attached) for this section.&gt;</w:t>
-      </w:r>
     </w:p>
     <w:p>
       <w:pPr>
@@ -3116,17 +2932,18 @@
           <w:color w:val="FFFFFF"/>
         </w:rPr>
       </w:pPr>
-      <w:bookmarkStart w:id="30" w:name="_Toc113291696"/>
-      <w:bookmarkStart w:id="31" w:name="_Toc439994673"/>
+      <w:bookmarkStart w:id="29" w:name="_Toc113291696"/>
+      <w:bookmarkStart w:id="30" w:name="_Toc439994673"/>
       <w:r>
         <w:rPr>
           <w:rFonts w:ascii="Arial" w:hAnsi="Arial"/>
           <w:color w:val="FFFFFF"/>
         </w:rPr>
+        <w:lastRenderedPageBreak/>
         <w:t>Overall Description</w:t>
       </w:r>
+      <w:bookmarkEnd w:id="29"/>
       <w:bookmarkEnd w:id="30"/>
-      <w:bookmarkEnd w:id="31"/>
     </w:p>
     <w:p>
       <w:pPr>
@@ -3139,40 +2956,16 @@
           <w:rFonts w:ascii="Arial" w:hAnsi="Arial"/>
         </w:rPr>
       </w:pPr>
-      <w:bookmarkStart w:id="32" w:name="_Toc113291697"/>
-      <w:bookmarkStart w:id="33" w:name="_Toc439994674"/>
+      <w:bookmarkStart w:id="31" w:name="_Toc113291697"/>
+      <w:bookmarkStart w:id="32" w:name="_Toc439994674"/>
       <w:r>
         <w:rPr>
           <w:rFonts w:ascii="Arial" w:hAnsi="Arial"/>
         </w:rPr>
         <w:t>Product Perspective</w:t>
       </w:r>
+      <w:bookmarkEnd w:id="31"/>
       <w:bookmarkEnd w:id="32"/>
-      <w:bookmarkEnd w:id="33"/>
-    </w:p>
-    <w:p>
-      <w:pPr>
-        <w:pStyle w:val="template"/>
-        <w:jc w:val="both"/>
-      </w:pPr>
-      <w:r>
-        <w:t>&lt;</w:t>
-      </w:r>
-      <w:r>
-        <w:rPr>
-          <w:color w:val="0000FF"/>
-        </w:rPr>
-        <w:t xml:space="preserve">Describe the context and origin of the product being specified in this SRS. For example, state whether this product is a follow-on member of a product family, a replacement for certain existing systems, or a new, self-contained product. If the SRS defines a component of a larger system, relate the requirements of the larger system to the functionality of this software and identify interfaces between the two. In this part, make sure to include a simple diagram that shows the major components of the overall system, subsystem interconnections, and external interface. In this section it is crucial that you will be creative and provide as much information as possible. </w:t>
-      </w:r>
-    </w:p>
-    <w:p>
-      <w:pPr>
-        <w:pStyle w:val="template"/>
-        <w:jc w:val="both"/>
-      </w:pPr>
-      <w:r>
-        <w:t>TO DO: Provide at least one paragraph describing product perspective. Provide a general diagram that will illustrate how your product interacts with the environment and in what context it is being used, i.e., context diagram.&gt;</w:t>
-      </w:r>
     </w:p>
     <w:p>
       <w:pPr>
@@ -3185,7 +2978,7 @@
       </w:pPr>
       <w:r>
         <w:drawing>
-          <wp:anchor distT="0" distB="0" distL="114300" distR="114300" simplePos="0" relativeHeight="251658240" behindDoc="1" locked="0" layoutInCell="1" allowOverlap="1" wp14:anchorId="54E9E479" wp14:editId="6E25B694">
+          <wp:anchor distT="0" distB="0" distL="114300" distR="114300" simplePos="0" relativeHeight="251657216" behindDoc="1" locked="0" layoutInCell="1" allowOverlap="1" wp14:anchorId="54E9E479" wp14:editId="6E25B694">
             <wp:simplePos x="0" y="0"/>
             <wp:positionH relativeFrom="margin">
               <wp:posOffset>2313940</wp:posOffset>
@@ -3301,7 +3094,21 @@
           <w:i w:val="0"/>
           <w:iCs w:val="0"/>
         </w:rPr>
-        <w:t>wish to chart/graph.</w:t>
+        <w:t>wish to chart</w:t>
+      </w:r>
+      <w:r>
+        <w:rPr>
+          <w:i w:val="0"/>
+          <w:iCs w:val="0"/>
+        </w:rPr>
+        <w:t xml:space="preserve"> and or </w:t>
+      </w:r>
+      <w:r>
+        <w:rPr>
+          <w:i w:val="0"/>
+          <w:iCs w:val="0"/>
+        </w:rPr>
+        <w:t>graph.</w:t>
       </w:r>
     </w:p>
     <w:p>
@@ -3405,82 +3212,22 @@
           <w:rFonts w:ascii="Arial" w:hAnsi="Arial"/>
         </w:rPr>
       </w:pPr>
-      <w:bookmarkStart w:id="34" w:name="_Toc439994675"/>
-      <w:bookmarkStart w:id="35" w:name="_Toc113291698"/>
+      <w:bookmarkStart w:id="33" w:name="_Toc439994675"/>
+      <w:bookmarkStart w:id="34" w:name="_Toc113291698"/>
       <w:r>
         <w:rPr>
           <w:rFonts w:ascii="Arial" w:hAnsi="Arial"/>
         </w:rPr>
         <w:t xml:space="preserve">Product </w:t>
       </w:r>
+      <w:bookmarkEnd w:id="33"/>
+      <w:r>
+        <w:rPr>
+          <w:rFonts w:ascii="Arial" w:hAnsi="Arial"/>
+        </w:rPr>
+        <w:t>Functionality</w:t>
+      </w:r>
       <w:bookmarkEnd w:id="34"/>
-      <w:r>
-        <w:rPr>
-          <w:rFonts w:ascii="Arial" w:hAnsi="Arial"/>
-        </w:rPr>
-        <w:t>Functionality</w:t>
-      </w:r>
-      <w:bookmarkEnd w:id="35"/>
-    </w:p>
-    <w:p>
-      <w:pPr>
-        <w:pStyle w:val="template"/>
-        <w:jc w:val="both"/>
-        <w:rPr>
-          <w:color w:val="0000FF"/>
-        </w:rPr>
-      </w:pPr>
-      <w:r>
-        <w:t>&lt;</w:t>
-      </w:r>
-      <w:r>
-        <w:rPr>
-          <w:color w:val="0000FF"/>
-        </w:rPr>
-        <w:t>Summarize the major functions the product must perform or must let the user perform. Details will be provided in Section 3, so only a high level summary is needed here. Organize the functions to make them understandable to any reader of the SRS. A picture of the major groups of related requirements and how they relate, such as a top level data flow diagram or object class diagram, will be effective.</w:t>
-      </w:r>
-    </w:p>
-    <w:p>
-      <w:pPr>
-        <w:pStyle w:val="template"/>
-        <w:jc w:val="both"/>
-      </w:pPr>
-      <w:r>
-        <w:t xml:space="preserve">TO DO: </w:t>
-      </w:r>
-    </w:p>
-    <w:p>
-      <w:pPr>
-        <w:pStyle w:val="template"/>
-        <w:jc w:val="both"/>
-      </w:pPr>
-      <w:r>
-        <w:t>1. Provide a bulleted list of all the major functions of the system</w:t>
-      </w:r>
-    </w:p>
-    <w:p>
-      <w:pPr>
-        <w:pStyle w:val="template"/>
-        <w:jc w:val="both"/>
-      </w:pPr>
-      <w:r>
-        <w:t xml:space="preserve">2. </w:t>
-      </w:r>
-      <w:r>
-        <w:rPr>
-          <w:b/>
-        </w:rPr>
-        <w:t xml:space="preserve">(Optional) </w:t>
-      </w:r>
-      <w:r>
-        <w:t>Provide a Data Flow Diagram of the system to show how these functions relate to each other. This is useful when there is a clear sequence for the functions being performed.&gt;</w:t>
-      </w:r>
-    </w:p>
-    <w:p>
-      <w:pPr>
-        <w:pStyle w:val="template"/>
-        <w:jc w:val="both"/>
-      </w:pPr>
     </w:p>
     <w:p>
       <w:pPr>
@@ -3643,6 +3390,72 @@
         </w:rPr>
         <w:t>- The expense tracking function will be more detailed and focus primarily on expense data. This function will have the ability to show expenses for multiple time frames and categorical expenses.</w:t>
       </w:r>
+    </w:p>
+    <w:p>
+      <w:pPr>
+        <w:pStyle w:val="template"/>
+        <w:ind w:left="360"/>
+        <w:jc w:val="both"/>
+        <w:rPr>
+          <w:i w:val="0"/>
+          <w:iCs w:val="0"/>
+        </w:rPr>
+      </w:pPr>
+    </w:p>
+    <w:p>
+      <w:pPr>
+        <w:pStyle w:val="template"/>
+        <w:ind w:left="360"/>
+        <w:jc w:val="both"/>
+        <w:rPr>
+          <w:i w:val="0"/>
+          <w:iCs w:val="0"/>
+        </w:rPr>
+      </w:pPr>
+    </w:p>
+    <w:p>
+      <w:pPr>
+        <w:pStyle w:val="template"/>
+        <w:ind w:left="360"/>
+        <w:jc w:val="both"/>
+        <w:rPr>
+          <w:i w:val="0"/>
+          <w:iCs w:val="0"/>
+        </w:rPr>
+      </w:pPr>
+    </w:p>
+    <w:p>
+      <w:pPr>
+        <w:pStyle w:val="template"/>
+        <w:ind w:left="360"/>
+        <w:jc w:val="both"/>
+        <w:rPr>
+          <w:i w:val="0"/>
+          <w:iCs w:val="0"/>
+        </w:rPr>
+      </w:pPr>
+    </w:p>
+    <w:p>
+      <w:pPr>
+        <w:pStyle w:val="template"/>
+        <w:ind w:left="360"/>
+        <w:jc w:val="both"/>
+        <w:rPr>
+          <w:i w:val="0"/>
+          <w:iCs w:val="0"/>
+        </w:rPr>
+      </w:pPr>
+    </w:p>
+    <w:p>
+      <w:pPr>
+        <w:pStyle w:val="template"/>
+        <w:ind w:left="360"/>
+        <w:jc w:val="both"/>
+        <w:rPr>
+          <w:i w:val="0"/>
+          <w:iCs w:val="0"/>
+        </w:rPr>
+      </w:pPr>
     </w:p>
     <w:p>
       <w:pPr>
@@ -3661,80 +3474,51 @@
           <w:rFonts w:ascii="Arial" w:hAnsi="Arial"/>
         </w:rPr>
       </w:pPr>
-      <w:bookmarkStart w:id="36" w:name="_Toc113291699"/>
-      <w:bookmarkStart w:id="37" w:name="_Toc439994676"/>
-      <w:r>
-        <w:rPr>
-          <w:rFonts w:ascii="Arial" w:hAnsi="Arial"/>
-        </w:rPr>
+      <w:bookmarkStart w:id="35" w:name="_Toc113291699"/>
+      <w:bookmarkStart w:id="36" w:name="_Toc439994676"/>
+      <w:r>
+        <w:rPr>
+          <w:rFonts w:ascii="Arial" w:hAnsi="Arial"/>
+        </w:rPr>
+        <w:lastRenderedPageBreak/>
         <w:t>Users and Characteristics</w:t>
       </w:r>
+      <w:bookmarkEnd w:id="35"/>
       <w:bookmarkEnd w:id="36"/>
-      <w:bookmarkEnd w:id="37"/>
-    </w:p>
-    <w:p>
-      <w:pPr>
-        <w:pStyle w:val="template"/>
-        <w:jc w:val="both"/>
-        <w:rPr>
-          <w:color w:val="0000FF"/>
-        </w:rPr>
-      </w:pPr>
-      <w:r>
-        <w:t>&lt;</w:t>
-      </w:r>
-      <w:r>
-        <w:rPr>
-          <w:color w:val="0000FF"/>
-        </w:rPr>
-        <w:t xml:space="preserve">Identify the various users that you anticipate will use this product. Users may be differentiated based on frequency of use, subset of product functions used, technical expertise, security or privilege levels, educational level, or experience. </w:t>
-      </w:r>
-    </w:p>
-    <w:p>
-      <w:pPr>
-        <w:pStyle w:val="template"/>
-        <w:jc w:val="both"/>
-      </w:pPr>
-      <w:r>
-        <w:t xml:space="preserve">TO DO: </w:t>
-      </w:r>
-    </w:p>
-    <w:p>
-      <w:pPr>
-        <w:pStyle w:val="template"/>
-        <w:jc w:val="both"/>
-      </w:pPr>
-      <w:r>
-        <w:t xml:space="preserve">1. Describe the pertinent characteristics of each user. Certain requirements may pertain only to certain users. </w:t>
-      </w:r>
-    </w:p>
-    <w:p>
-      <w:pPr>
-        <w:pStyle w:val="template"/>
-        <w:jc w:val="both"/>
-      </w:pPr>
-      <w:r>
-        <w:t>3. Distinguish the most important users for this product from those who are less important to satisfy.&gt;</w:t>
-      </w:r>
-    </w:p>
-    <w:p>
-      <w:pPr>
-        <w:pStyle w:val="template"/>
-        <w:jc w:val="both"/>
-      </w:pPr>
-    </w:p>
-    <w:p>
-      <w:r>
+    </w:p>
+    <w:p>
+      <w:pPr>
+        <w:ind w:firstLine="576"/>
+        <w:rPr>
+          <w:rFonts w:ascii="Arial" w:hAnsi="Arial" w:cs="Arial"/>
+          <w:sz w:val="22"/>
+          <w:szCs w:val="22"/>
+        </w:rPr>
+      </w:pPr>
+      <w:r>
+        <w:rPr>
+          <w:rFonts w:ascii="Arial" w:hAnsi="Arial" w:cs="Arial"/>
+          <w:sz w:val="22"/>
+          <w:szCs w:val="22"/>
+        </w:rPr>
         <w:t>Our product is geared towards any person/entity that is looking to keep track of their finances and potentially use our software to make a change in that behavior. Our product is geared towards simplicity and ease of access, there are not any functions for accepting giant loads of information and different kinds of incomes, for example derivative options that some might be holding.</w:t>
       </w:r>
     </w:p>
     <w:p>
-      <w:r>
-        <w:t xml:space="preserve">Our main user will be the average person who is not part of a huge corporation, that just needs to see where his finances are going wrong and where they can improve. This user has the priority </w:t>
-      </w:r>
-      <w:r>
-        <w:lastRenderedPageBreak/>
-        <w:t>when it comes to our functional design, so that he might be able to access every feature without any expertise on his part. There will be those who use our product for corporations and bigger entity’s, however they are not given priority when it comes to having functionality geared specifically for them, rather they must use our simple functions in their own creative ways to adapt for themselves.</w:t>
+      <w:pPr>
+        <w:rPr>
+          <w:rFonts w:ascii="Arial" w:hAnsi="Arial" w:cs="Arial"/>
+          <w:sz w:val="22"/>
+          <w:szCs w:val="22"/>
+        </w:rPr>
+      </w:pPr>
+      <w:r>
+        <w:rPr>
+          <w:rFonts w:ascii="Arial" w:hAnsi="Arial" w:cs="Arial"/>
+          <w:sz w:val="22"/>
+          <w:szCs w:val="22"/>
+        </w:rPr>
+        <w:t>Our main user will be the average person who is not part of a huge corporation, that just needs to see where their finances are going wrong and where they can improve. This user has the priority when it comes to our functional design, so that they might be able to access every feature without any expertise on their part. There will be those who use our product for corporations and bigger entity’s, however they are not given priority when it comes to having functionality geared specifically for them, rather they must use our simple functions in their own creative ways to adapt for themselves.</w:t>
       </w:r>
     </w:p>
     <w:p>
@@ -3754,46 +3538,16 @@
           <w:rFonts w:ascii="Arial" w:hAnsi="Arial"/>
         </w:rPr>
       </w:pPr>
-      <w:bookmarkStart w:id="38" w:name="_Toc113291700"/>
-      <w:bookmarkStart w:id="39" w:name="_Toc439994677"/>
+      <w:bookmarkStart w:id="37" w:name="_Toc113291700"/>
+      <w:bookmarkStart w:id="38" w:name="_Toc439994677"/>
       <w:r>
         <w:rPr>
           <w:rFonts w:ascii="Arial" w:hAnsi="Arial"/>
         </w:rPr>
         <w:t>Operating Environment</w:t>
       </w:r>
+      <w:bookmarkEnd w:id="37"/>
       <w:bookmarkEnd w:id="38"/>
-      <w:bookmarkEnd w:id="39"/>
-    </w:p>
-    <w:p>
-      <w:pPr>
-        <w:pStyle w:val="template"/>
-        <w:jc w:val="both"/>
-      </w:pPr>
-      <w:r>
-        <w:t>&lt;</w:t>
-      </w:r>
-      <w:r>
-        <w:rPr>
-          <w:color w:val="0000FF"/>
-        </w:rPr>
-        <w:t>Describe the environment in which the software will operate, including the hardware platform, operating system and versions, and any other software components or applications with which it must peacefully coexist. In this part, make sure to include a simple diagram that shows the major components of the overall system, subsystem interconnections, and external interface</w:t>
-      </w:r>
-    </w:p>
-    <w:p>
-      <w:pPr>
-        <w:pStyle w:val="template"/>
-        <w:jc w:val="both"/>
-      </w:pPr>
-      <w:r>
-        <w:t>TO DO: As stated above, in at least one paragraph, describe the environment your system will have to operate in. Make sure to include the minimum platform requirements for your system. &gt;</w:t>
-      </w:r>
-    </w:p>
-    <w:p>
-      <w:pPr>
-        <w:pStyle w:val="template"/>
-        <w:jc w:val="both"/>
-      </w:pPr>
     </w:p>
     <w:p>
       <w:pPr>
@@ -3905,49 +3659,16 @@
           <w:rFonts w:ascii="Arial" w:hAnsi="Arial"/>
         </w:rPr>
       </w:pPr>
-      <w:bookmarkStart w:id="40" w:name="_Toc113291701"/>
-      <w:bookmarkStart w:id="41" w:name="_Toc439994678"/>
+      <w:bookmarkStart w:id="39" w:name="_Toc113291701"/>
+      <w:bookmarkStart w:id="40" w:name="_Toc439994678"/>
       <w:r>
         <w:rPr>
           <w:rFonts w:ascii="Arial" w:hAnsi="Arial"/>
         </w:rPr>
         <w:t>Design and Implementation Constraints</w:t>
       </w:r>
+      <w:bookmarkEnd w:id="39"/>
       <w:bookmarkEnd w:id="40"/>
-      <w:bookmarkEnd w:id="41"/>
-    </w:p>
-    <w:p>
-      <w:pPr>
-        <w:pStyle w:val="template"/>
-        <w:jc w:val="both"/>
-        <w:rPr>
-          <w:color w:val="0000FF"/>
-        </w:rPr>
-      </w:pPr>
-      <w:r>
-        <w:t>&lt;</w:t>
-      </w:r>
-      <w:r>
-        <w:rPr>
-          <w:color w:val="0000FF"/>
-        </w:rPr>
-        <w:t>Describe any items or issues that will limit the options available to the developers. These might include: hardware limitations (timing requirements, memory requirements); interfaces to other applications; specific technologies, tools, and databases to be used; parallel operations; language requirements; communications protocols; security considerations; design conventions or programming standards (for example, if the customer’s organization will be responsible for maintaining the delivered software).</w:t>
-      </w:r>
-    </w:p>
-    <w:p>
-      <w:pPr>
-        <w:pStyle w:val="template"/>
-        <w:jc w:val="both"/>
-      </w:pPr>
-      <w:r>
-        <w:t>TO DO: In this section you need to consider all of the information you gathered so far, analyze it and correctly identify relevant constraints.&gt;</w:t>
-      </w:r>
-    </w:p>
-    <w:p>
-      <w:pPr>
-        <w:pStyle w:val="template"/>
-        <w:jc w:val="both"/>
-      </w:pPr>
     </w:p>
     <w:p>
       <w:pPr>
@@ -3963,15 +3684,7 @@
           <w:i w:val="0"/>
           <w:iCs w:val="0"/>
         </w:rPr>
-        <w:t xml:space="preserve">There are no hardware issues that will limit us from producing our product. Our product has no security considerations because it is a locally based product which only the computer user themselves will have access to. There are also no programming language requirements, because this is a webpage based tool, you can include other little scripts and functions from languages like Python or Java, as long as you know how to integrate them with HTML. The only issue would be a </w:t>
-      </w:r>
-      <w:r>
-        <w:rPr>
-          <w:i w:val="0"/>
-          <w:iCs w:val="0"/>
-        </w:rPr>
-        <w:lastRenderedPageBreak/>
-        <w:t>language barrier between us and the entire world. This is due to the fact that our product will be produced in English only, and we do not have any support to switch between multiple languages. The users will be responsible for maintaining and upgrading the software as they see fit, we only provide the base version.</w:t>
+        <w:t>There are no hardware issues that will limit us from producing our product. Our product has no security considerations because it is a locally based product which only the computer user themselves will have access to. There are also no programming language requirements, because this is a webpage based tool, you can include other little scripts and functions from languages like Python or Java, as long as you know how to integrate them with HTML. The only issue would be a language barrier between us and the entire world. This is due to the fact that our product will be produced in English only, and we do not have any support to switch between multiple languages. The users will be responsible for maintaining and upgrading the software as they see fit, we only provide the base version.</w:t>
       </w:r>
     </w:p>
     <w:p>
@@ -3985,49 +3698,17 @@
           <w:rFonts w:ascii="Arial" w:hAnsi="Arial"/>
         </w:rPr>
       </w:pPr>
-      <w:bookmarkStart w:id="42" w:name="_Toc113291702"/>
-      <w:bookmarkStart w:id="43" w:name="_Toc439994679"/>
-      <w:r>
-        <w:rPr>
-          <w:rFonts w:ascii="Arial" w:hAnsi="Arial"/>
-        </w:rPr>
+      <w:bookmarkStart w:id="41" w:name="_Toc113291702"/>
+      <w:bookmarkStart w:id="42" w:name="_Toc439994679"/>
+      <w:r>
+        <w:rPr>
+          <w:rFonts w:ascii="Arial" w:hAnsi="Arial"/>
+        </w:rPr>
+        <w:lastRenderedPageBreak/>
         <w:t>User Documentation</w:t>
       </w:r>
+      <w:bookmarkEnd w:id="41"/>
       <w:bookmarkEnd w:id="42"/>
-      <w:bookmarkEnd w:id="43"/>
-    </w:p>
-    <w:p>
-      <w:pPr>
-        <w:pStyle w:val="template"/>
-        <w:jc w:val="both"/>
-      </w:pPr>
-      <w:r>
-        <w:t>&lt;</w:t>
-      </w:r>
-      <w:r>
-        <w:rPr>
-          <w:color w:val="0000FF"/>
-        </w:rPr>
-        <w:t>List the user documentation components (such as user manuals, on-line help, and tutorials) that will be delivered along with the software. Identify any known user documentation delivery formats or standards.</w:t>
-      </w:r>
-      <w:r>
-        <w:t xml:space="preserve"> </w:t>
-      </w:r>
-    </w:p>
-    <w:p>
-      <w:pPr>
-        <w:pStyle w:val="template"/>
-        <w:jc w:val="both"/>
-      </w:pPr>
-      <w:r>
-        <w:t>TO DO: You will not actually develop any user-manuals, but you need to describe what kind of manuals and what kind of help is needed for the software you will be developing. One paragraph should be sufficient for this section.&gt;</w:t>
-      </w:r>
-    </w:p>
-    <w:p>
-      <w:pPr>
-        <w:pStyle w:val="template"/>
-        <w:jc w:val="both"/>
-      </w:pPr>
     </w:p>
     <w:p>
       <w:pPr>
@@ -4057,58 +3738,26 @@
           <w:rFonts w:ascii="Arial" w:hAnsi="Arial"/>
         </w:rPr>
       </w:pPr>
-      <w:bookmarkStart w:id="44" w:name="_Toc113291703"/>
-      <w:bookmarkStart w:id="45" w:name="_Toc439994680"/>
+      <w:bookmarkStart w:id="43" w:name="_Toc113291703"/>
+      <w:bookmarkStart w:id="44" w:name="_Toc439994680"/>
       <w:r>
         <w:rPr>
           <w:rFonts w:ascii="Arial" w:hAnsi="Arial"/>
         </w:rPr>
         <w:t>Assumptions and Dependencies</w:t>
       </w:r>
+      <w:bookmarkStart w:id="45" w:name="_GoBack"/>
+      <w:bookmarkEnd w:id="43"/>
       <w:bookmarkEnd w:id="44"/>
       <w:bookmarkEnd w:id="45"/>
     </w:p>
     <w:p>
       <w:pPr>
         <w:pStyle w:val="template"/>
-        <w:jc w:val="both"/>
-        <w:rPr>
-          <w:color w:val="0000FF"/>
-        </w:rPr>
-      </w:pPr>
-      <w:r>
-        <w:t>&lt;</w:t>
-      </w:r>
-      <w:r>
-        <w:rPr>
-          <w:color w:val="0000FF"/>
-        </w:rPr>
-        <w:t xml:space="preserve">List any assumed factors (as opposed to known facts) that could affect the requirements stated in the SRS. These could include third-party or commercial components that you plan to use, issues around the development or operating environment, or constraints. The project could be affected if these assumptions are incorrect, are not shared, or change. Also identify any dependencies the project has on external factors, such as software components that you intend to reuse from another project. </w:t>
-      </w:r>
-    </w:p>
-    <w:p>
-      <w:pPr>
-        <w:pStyle w:val="template"/>
-        <w:jc w:val="both"/>
-      </w:pPr>
-      <w:r>
-        <w:t>TO DO: Provide a short list of some major assumptions that might significantly affect your design. For example, you can assume that your client will have 1, 2 or at most 50 Automated Banking Machines. Every number has a significant effect on the design of your system. &gt;</w:t>
-      </w:r>
-    </w:p>
-    <w:p>
-      <w:pPr>
-        <w:pStyle w:val="template"/>
-      </w:pPr>
-    </w:p>
-    <w:p>
-      <w:pPr>
-        <w:pStyle w:val="template"/>
-      </w:pPr>
-    </w:p>
-    <w:p>
-      <w:pPr>
-        <w:pStyle w:val="template"/>
-      </w:pPr>
+      </w:pPr>
+      <w:r>
+        <w:t>As of the creation of this first document, there are no assumed factors that will affect the requirements stated in the SRS. We have not planned to include any third-party or commercial components that will cause issues around the development of our webpage.</w:t>
+      </w:r>
     </w:p>
     <w:p>
       <w:pPr>
@@ -4317,6 +3966,7 @@
           <w:i w:val="0"/>
           <w:iCs w:val="0"/>
         </w:rPr>
+        <w:lastRenderedPageBreak/>
         <w:t>This webpage will contain user interfaces that will require the user to input information about their expenses for the webpage to store the data and calculate the information given to return an accurate estimate of their expenses and other data that could be provided to the user. These will be in the form of text boxes where the user will input their information. These text boxes will also include buttons such as “calculate” or “clear” which will be used to execute the webpage to calculate their expenses or clear their user input without the user needing to hover over the text box and deleting each character. Error messages will appear on the user interface if characters inputted by the user will conflict with the calculating process such as not having numerical values in the text box.</w:t>
       </w:r>
     </w:p>
@@ -4414,14 +4064,7 @@
         <w:rPr>
           <w:color w:val="0000FF"/>
         </w:rPr>
-        <w:t xml:space="preserve">Describe the connections between this product and other specific software components (name and version), including databases, operating systems (Windows? Linux? Etc…), tools, libraries, and integrated commercial components. Identify the data items or messages coming into the system and going out and describe the purpose of each. Describe the services needed and the nature of communications. Identify data that will be shared across software components. If the data sharing mechanism must be implemented in a specific way (for example, use of a global data area in a </w:t>
-      </w:r>
-      <w:r>
-        <w:rPr>
-          <w:color w:val="0000FF"/>
-        </w:rPr>
-        <w:lastRenderedPageBreak/>
-        <w:t>multitasking operating system), specify this as an implementation constraint.</w:t>
+        <w:t>Describe the connections between this product and other specific software components (name and version), including databases, operating systems (Windows? Linux? Etc…), tools, libraries, and integrated commercial components. Identify the data items or messages coming into the system and going out and describe the purpose of each. Describe the services needed and the nature of communications. Identify data that will be shared across software components. If the data sharing mechanism must be implemented in a specific way (for example, use of a global data area in a multitasking operating system), specify this as an implementation constraint.</w:t>
       </w:r>
       <w:r>
         <w:t xml:space="preserve"> </w:t>
@@ -4515,6 +4158,7 @@
         <w:jc w:val="both"/>
       </w:pPr>
       <w:r>
+        <w:lastRenderedPageBreak/>
         <w:t>TO DO: Do not go into too much detail, but provide 1-2 paragraphs were you will outline the major communication standards. For example, if you decide to use encryption there is no need to specify the exact encryption standards, but rather, specify the fact that the data will be encrypted and name what standards you consider using. &gt;</w:t>
       </w:r>
     </w:p>
@@ -4862,6 +4506,7 @@
           <w:iCs/>
           <w:sz w:val="22"/>
         </w:rPr>
+        <w:lastRenderedPageBreak/>
         <w:tab/>
       </w:r>
     </w:p>
@@ -5030,6 +4675,7 @@
           <w:rFonts w:ascii="Arial" w:hAnsi="Arial"/>
           <w:color w:val="FFFFFF"/>
         </w:rPr>
+        <w:lastRenderedPageBreak/>
         <w:t>Other Non-functional Requirements</w:t>
       </w:r>
       <w:bookmarkEnd w:id="54"/>
@@ -5185,7 +4831,6 @@
         <w:jc w:val="both"/>
       </w:pPr>
       <w:r>
-        <w:lastRenderedPageBreak/>
         <w:t>Describe briefly what level of security is expected from this product by your client and provide a bulleted (or numbered) list of the major security requirements.&gt;</w:t>
       </w:r>
     </w:p>
@@ -5262,6 +4907,7 @@
         <w:jc w:val="both"/>
       </w:pPr>
       <w:r>
+        <w:lastRenderedPageBreak/>
         <w:t>TODO: Use subsections (e.g., 4.3.1 Reliability, 4.3.2 Portability, etc…) provide requirements related to the different software quality attributes. Base the information you include in these subsections on the material you have learned in the class. Make sure, that you do not just write “This software shall be maintainable…” Indicate how you plan to achieve it, etc.&gt;</w:t>
       </w:r>
     </w:p>
@@ -5440,7 +5086,6 @@
         </w:rPr>
       </w:pPr>
       <w:r>
-        <w:lastRenderedPageBreak/>
         <w:t xml:space="preserve">4.3.6 – Testabiltiy: </w:t>
       </w:r>
       <w:r>
@@ -5807,7 +5452,16 @@
           <w:i/>
           <w:sz w:val="22"/>
         </w:rPr>
-        <w:t>&lt;Data dictionary is used to track all the different variables, states and functional requirements that you described in your document. Make sure to include the complete list of all constants, state variables (and their possible states), inputs and outputs in a table. In the table, include the description of these items as well as all related operations and requirements.&gt;</w:t>
+        <w:t xml:space="preserve">&lt;Data dictionary is used to track all the different variables, states and functional requirements that you described in your document. Make sure to include the complete list of all constants, state </w:t>
+      </w:r>
+      <w:r>
+        <w:rPr>
+          <w:rFonts w:ascii="Arial" w:hAnsi="Arial"/>
+          <w:i/>
+          <w:sz w:val="22"/>
+        </w:rPr>
+        <w:lastRenderedPageBreak/>
+        <w:t>variables (and their possible states), inputs and outputs in a table. In the table, include the description of these items as well as all related operations and requirements.&gt;</w:t>
       </w:r>
     </w:p>
     <w:p>
@@ -5886,6 +5540,7 @@
           <w:rFonts w:ascii="Arial" w:hAnsi="Arial"/>
           <w:color w:val="FFFFFF"/>
         </w:rPr>
+        <w:lastRenderedPageBreak/>
         <w:t>Appendix B</w:t>
       </w:r>
       <w:bookmarkEnd w:id="64"/>
@@ -6730,27 +6385,9 @@
   </w:num>
   <w:num w:numId="8">
     <w:abstractNumId w:val="5"/>
-    <w:lvlOverride w:ilvl="0"/>
-    <w:lvlOverride w:ilvl="1"/>
-    <w:lvlOverride w:ilvl="2"/>
-    <w:lvlOverride w:ilvl="3"/>
-    <w:lvlOverride w:ilvl="4"/>
-    <w:lvlOverride w:ilvl="5"/>
-    <w:lvlOverride w:ilvl="6"/>
-    <w:lvlOverride w:ilvl="7"/>
-    <w:lvlOverride w:ilvl="8"/>
   </w:num>
   <w:num w:numId="9">
     <w:abstractNumId w:val="2"/>
-    <w:lvlOverride w:ilvl="0"/>
-    <w:lvlOverride w:ilvl="1"/>
-    <w:lvlOverride w:ilvl="2"/>
-    <w:lvlOverride w:ilvl="3"/>
-    <w:lvlOverride w:ilvl="4"/>
-    <w:lvlOverride w:ilvl="5"/>
-    <w:lvlOverride w:ilvl="6"/>
-    <w:lvlOverride w:ilvl="7"/>
-    <w:lvlOverride w:ilvl="8"/>
   </w:num>
 </w:numbering>
 </file>
@@ -7349,7 +6986,6 @@
   <w:style w:type="character" w:default="1" w:styleId="DefaultParagraphFont">
     <w:name w:val="Default Paragraph Font"/>
     <w:uiPriority w:val="1"/>
-    <w:semiHidden/>
     <w:unhideWhenUsed/>
   </w:style>
   <w:style w:type="table" w:default="1" w:styleId="TableNormal">

</xml_diff>